<commit_message>
Fixed new Thesis template.
</commit_message>
<xml_diff>
--- a/GroupProjectThesis.docx
+++ b/GroupProjectThesis.docx
@@ -420,6 +420,7 @@
           <w:sz w:val="28"/>
         </w:rPr>
         <w:sectPr>
+          <w:footerReference w:type="default" r:id="rId8"/>
           <w:pgSz w:w="11906" w:h="16838"/>
           <w:pgMar w:top="1440" w:right="1440" w:bottom="1440" w:left="1440" w:header="708" w:footer="708" w:gutter="0"/>
           <w:cols w:space="708"/>
@@ -438,9 +439,7 @@
           <w:sz w:val="40"/>
         </w:rPr>
       </w:pPr>
-      <w:bookmarkStart w:id="0" w:name="_Toc6842575"/>
-      <w:bookmarkStart w:id="1" w:name="_GoBack"/>
-      <w:bookmarkEnd w:id="1"/>
+      <w:bookmarkStart w:id="0" w:name="_Toc6843894"/>
       <w:r>
         <w:rPr>
           <w:rFonts w:ascii="Cambria" w:hAnsi="Cambria"/>
@@ -604,16 +603,18 @@
     </w:p>
     <w:p>
       <w:pPr>
-        <w:spacing w:line="360" w:lineRule="auto"/>
-        <w:jc w:val="both"/>
-      </w:pPr>
-    </w:p>
-    <w:p>
-      <w:pPr>
-        <w:spacing w:line="360" w:lineRule="auto"/>
-        <w:jc w:val="both"/>
-      </w:pPr>
-    </w:p>
+        <w:pStyle w:val="Heading1"/>
+        <w:jc w:val="center"/>
+        <w:rPr>
+          <w:rFonts w:asciiTheme="minorHAnsi" w:eastAsiaTheme="minorHAnsi" w:hAnsiTheme="minorHAnsi" w:cstheme="minorBidi"/>
+          <w:color w:val="auto"/>
+          <w:sz w:val="22"/>
+          <w:szCs w:val="22"/>
+        </w:rPr>
+      </w:pPr>
+    </w:p>
+    <w:p/>
+    <w:p/>
     <w:p>
       <w:pPr>
         <w:pStyle w:val="Heading1"/>
@@ -624,16 +625,17 @@
           <w:sz w:val="40"/>
         </w:rPr>
       </w:pPr>
-      <w:bookmarkStart w:id="2" w:name="_Toc6842576"/>
+      <w:bookmarkStart w:id="1" w:name="_Toc6843895"/>
       <w:r>
         <w:rPr>
           <w:rFonts w:ascii="Cambria" w:hAnsi="Cambria"/>
           <w:color w:val="auto"/>
           <w:sz w:val="40"/>
         </w:rPr>
+        <w:lastRenderedPageBreak/>
         <w:t>Summary</w:t>
       </w:r>
-      <w:bookmarkEnd w:id="2"/>
+      <w:bookmarkEnd w:id="1"/>
     </w:p>
     <w:p/>
     <w:p/>
@@ -672,16 +674,17 @@
           <w:color w:val="auto"/>
         </w:rPr>
       </w:pPr>
-      <w:bookmarkStart w:id="3" w:name="_Toc6842577"/>
+      <w:bookmarkStart w:id="2" w:name="_Toc6843896"/>
       <w:r>
         <w:rPr>
           <w:rFonts w:ascii="Cambria" w:hAnsi="Cambria"/>
           <w:color w:val="auto"/>
           <w:sz w:val="40"/>
         </w:rPr>
+        <w:lastRenderedPageBreak/>
         <w:t>Acknowledgements</w:t>
       </w:r>
-      <w:bookmarkEnd w:id="3"/>
+      <w:bookmarkEnd w:id="2"/>
       <w:r>
         <w:rPr>
           <w:rFonts w:ascii="Cambria" w:hAnsi="Cambria"/>
@@ -816,24 +819,17 @@
     </w:p>
     <w:p>
       <w:pPr>
-        <w:jc w:val="both"/>
-      </w:pPr>
-    </w:p>
-    <w:p>
-      <w:pPr>
-        <w:jc w:val="both"/>
-      </w:pPr>
-    </w:p>
-    <w:p>
-      <w:pPr>
-        <w:jc w:val="both"/>
-      </w:pPr>
-    </w:p>
-    <w:p>
-      <w:pPr>
-        <w:jc w:val="both"/>
-      </w:pPr>
-    </w:p>
+        <w:pStyle w:val="Heading1"/>
+        <w:spacing w:before="120" w:after="240"/>
+        <w:rPr>
+          <w:rFonts w:asciiTheme="minorHAnsi" w:eastAsiaTheme="minorHAnsi" w:hAnsiTheme="minorHAnsi" w:cstheme="minorBidi"/>
+          <w:color w:val="auto"/>
+          <w:sz w:val="22"/>
+          <w:szCs w:val="22"/>
+        </w:rPr>
+      </w:pPr>
+    </w:p>
+    <w:p/>
     <w:p>
       <w:pPr>
         <w:pStyle w:val="Heading1"/>
@@ -843,35 +839,18 @@
           <w:color w:val="auto"/>
           <w:sz w:val="40"/>
         </w:rPr>
-        <w:sectPr>
-          <w:pgSz w:w="11906" w:h="16838"/>
-          <w:pgMar w:top="1440" w:right="1440" w:bottom="1440" w:left="1440" w:header="708" w:footer="708" w:gutter="0"/>
-          <w:cols w:space="708"/>
-          <w:docGrid w:linePitch="360"/>
-        </w:sectPr>
-      </w:pPr>
-      <w:bookmarkStart w:id="4" w:name="_Toc6842578"/>
-    </w:p>
-    <w:p>
-      <w:pPr>
-        <w:pStyle w:val="Heading1"/>
-        <w:spacing w:before="120" w:after="240"/>
+      </w:pPr>
+      <w:bookmarkStart w:id="3" w:name="_Toc6843897"/>
+      <w:r>
         <w:rPr>
           <w:rFonts w:ascii="Cambria" w:hAnsi="Cambria"/>
           <w:color w:val="auto"/>
           <w:sz w:val="40"/>
         </w:rPr>
-      </w:pPr>
-      <w:r>
-        <w:rPr>
-          <w:rFonts w:ascii="Cambria" w:hAnsi="Cambria"/>
-          <w:color w:val="auto"/>
-          <w:sz w:val="40"/>
-        </w:rPr>
         <w:lastRenderedPageBreak/>
         <w:t>Abstract</w:t>
       </w:r>
-      <w:bookmarkEnd w:id="4"/>
+      <w:bookmarkEnd w:id="3"/>
     </w:p>
     <w:p/>
     <w:p/>
@@ -890,6 +869,7 @@
     <w:p>
       <w:pPr>
         <w:sectPr>
+          <w:footerReference w:type="default" r:id="rId9"/>
           <w:pgSz w:w="11906" w:h="16838"/>
           <w:pgMar w:top="1440" w:right="1440" w:bottom="1440" w:left="1440" w:header="708" w:footer="708" w:gutter="0"/>
           <w:cols w:space="708"/>
@@ -951,7 +931,9 @@
               <w:tab w:val="right" w:leader="dot" w:pos="9016"/>
             </w:tabs>
             <w:rPr>
+              <w:rFonts w:eastAsiaTheme="minorEastAsia"/>
               <w:noProof/>
+              <w:lang w:eastAsia="en-IE"/>
             </w:rPr>
           </w:pPr>
           <w:r>
@@ -978,7 +960,7 @@
             </w:rPr>
             <w:fldChar w:fldCharType="separate"/>
           </w:r>
-          <w:hyperlink w:anchor="_Toc6842575" w:history="1">
+          <w:hyperlink w:anchor="_Toc6843894" w:history="1">
             <w:r>
               <w:rPr>
                 <w:rStyle w:val="Hyperlink"/>
@@ -1006,7 +988,7 @@
                 <w:noProof/>
                 <w:webHidden/>
               </w:rPr>
-              <w:instrText xml:space="preserve"> PAGEREF _Toc6842575 \h </w:instrText>
+              <w:instrText xml:space="preserve"> PAGEREF _Toc6843894 \h </w:instrText>
             </w:r>
             <w:r>
               <w:rPr>
@@ -1044,10 +1026,12 @@
               <w:tab w:val="right" w:leader="dot" w:pos="9016"/>
             </w:tabs>
             <w:rPr>
+              <w:rFonts w:eastAsiaTheme="minorEastAsia"/>
               <w:noProof/>
+              <w:lang w:eastAsia="en-IE"/>
             </w:rPr>
           </w:pPr>
-          <w:hyperlink w:anchor="_Toc6842576" w:history="1">
+          <w:hyperlink w:anchor="_Toc6843895" w:history="1">
             <w:r>
               <w:rPr>
                 <w:rStyle w:val="Hyperlink"/>
@@ -1075,7 +1059,7 @@
                 <w:noProof/>
                 <w:webHidden/>
               </w:rPr>
-              <w:instrText xml:space="preserve"> PAGEREF _Toc6842576 \h </w:instrText>
+              <w:instrText xml:space="preserve"> PAGEREF _Toc6843895 \h </w:instrText>
             </w:r>
             <w:r>
               <w:rPr>
@@ -1113,10 +1097,12 @@
               <w:tab w:val="right" w:leader="dot" w:pos="9016"/>
             </w:tabs>
             <w:rPr>
+              <w:rFonts w:eastAsiaTheme="minorEastAsia"/>
               <w:noProof/>
+              <w:lang w:eastAsia="en-IE"/>
             </w:rPr>
           </w:pPr>
-          <w:hyperlink w:anchor="_Toc6842577" w:history="1">
+          <w:hyperlink w:anchor="_Toc6843896" w:history="1">
             <w:r>
               <w:rPr>
                 <w:rStyle w:val="Hyperlink"/>
@@ -1144,7 +1130,7 @@
                 <w:noProof/>
                 <w:webHidden/>
               </w:rPr>
-              <w:instrText xml:space="preserve"> PAGEREF _Toc6842577 \h </w:instrText>
+              <w:instrText xml:space="preserve"> PAGEREF _Toc6843896 \h </w:instrText>
             </w:r>
             <w:r>
               <w:rPr>
@@ -1182,10 +1168,12 @@
               <w:tab w:val="right" w:leader="dot" w:pos="9016"/>
             </w:tabs>
             <w:rPr>
+              <w:rFonts w:eastAsiaTheme="minorEastAsia"/>
               <w:noProof/>
+              <w:lang w:eastAsia="en-IE"/>
             </w:rPr>
           </w:pPr>
-          <w:hyperlink w:anchor="_Toc6842578" w:history="1">
+          <w:hyperlink w:anchor="_Toc6843897" w:history="1">
             <w:r>
               <w:rPr>
                 <w:rStyle w:val="Hyperlink"/>
@@ -1213,7 +1201,7 @@
                 <w:noProof/>
                 <w:webHidden/>
               </w:rPr>
-              <w:instrText xml:space="preserve"> PAGEREF _Toc6842578 \h </w:instrText>
+              <w:instrText xml:space="preserve"> PAGEREF _Toc6843897 \h </w:instrText>
             </w:r>
             <w:r>
               <w:rPr>
@@ -1234,6 +1222,219 @@
                 <w:webHidden/>
               </w:rPr>
               <w:t>5</w:t>
+            </w:r>
+            <w:r>
+              <w:rPr>
+                <w:noProof/>
+                <w:webHidden/>
+              </w:rPr>
+              <w:fldChar w:fldCharType="end"/>
+            </w:r>
+          </w:hyperlink>
+        </w:p>
+        <w:p>
+          <w:pPr>
+            <w:pStyle w:val="TOC1"/>
+            <w:tabs>
+              <w:tab w:val="right" w:leader="dot" w:pos="9016"/>
+            </w:tabs>
+            <w:rPr>
+              <w:rFonts w:eastAsiaTheme="minorEastAsia"/>
+              <w:noProof/>
+              <w:lang w:eastAsia="en-IE"/>
+            </w:rPr>
+          </w:pPr>
+          <w:hyperlink w:anchor="_Toc6843898" w:history="1">
+            <w:r>
+              <w:rPr>
+                <w:rStyle w:val="Hyperlink"/>
+                <w:rFonts w:ascii="Cambria" w:hAnsi="Cambria"/>
+                <w:noProof/>
+              </w:rPr>
+              <w:t>List of Tables</w:t>
+            </w:r>
+            <w:r>
+              <w:rPr>
+                <w:noProof/>
+                <w:webHidden/>
+              </w:rPr>
+              <w:tab/>
+            </w:r>
+            <w:r>
+              <w:rPr>
+                <w:noProof/>
+                <w:webHidden/>
+              </w:rPr>
+              <w:fldChar w:fldCharType="begin"/>
+            </w:r>
+            <w:r>
+              <w:rPr>
+                <w:noProof/>
+                <w:webHidden/>
+              </w:rPr>
+              <w:instrText xml:space="preserve"> PAGEREF _Toc6843898 \h </w:instrText>
+            </w:r>
+            <w:r>
+              <w:rPr>
+                <w:noProof/>
+                <w:webHidden/>
+              </w:rPr>
+            </w:r>
+            <w:r>
+              <w:rPr>
+                <w:noProof/>
+                <w:webHidden/>
+              </w:rPr>
+              <w:fldChar w:fldCharType="separate"/>
+            </w:r>
+            <w:r>
+              <w:rPr>
+                <w:noProof/>
+                <w:webHidden/>
+              </w:rPr>
+              <w:t>7</w:t>
+            </w:r>
+            <w:r>
+              <w:rPr>
+                <w:noProof/>
+                <w:webHidden/>
+              </w:rPr>
+              <w:fldChar w:fldCharType="end"/>
+            </w:r>
+          </w:hyperlink>
+        </w:p>
+        <w:p>
+          <w:pPr>
+            <w:pStyle w:val="TOC1"/>
+            <w:tabs>
+              <w:tab w:val="right" w:leader="dot" w:pos="9016"/>
+            </w:tabs>
+            <w:rPr>
+              <w:rFonts w:eastAsiaTheme="minorEastAsia"/>
+              <w:noProof/>
+              <w:lang w:eastAsia="en-IE"/>
+            </w:rPr>
+          </w:pPr>
+          <w:hyperlink w:anchor="_Toc6843899" w:history="1">
+            <w:r>
+              <w:rPr>
+                <w:rStyle w:val="Hyperlink"/>
+                <w:rFonts w:ascii="Cambria" w:hAnsi="Cambria"/>
+                <w:noProof/>
+              </w:rPr>
+              <w:t>List of Figures</w:t>
+            </w:r>
+            <w:r>
+              <w:rPr>
+                <w:noProof/>
+                <w:webHidden/>
+              </w:rPr>
+              <w:tab/>
+            </w:r>
+            <w:r>
+              <w:rPr>
+                <w:noProof/>
+                <w:webHidden/>
+              </w:rPr>
+              <w:fldChar w:fldCharType="begin"/>
+            </w:r>
+            <w:r>
+              <w:rPr>
+                <w:noProof/>
+                <w:webHidden/>
+              </w:rPr>
+              <w:instrText xml:space="preserve"> PAGEREF _Toc6843899 \h </w:instrText>
+            </w:r>
+            <w:r>
+              <w:rPr>
+                <w:noProof/>
+                <w:webHidden/>
+              </w:rPr>
+            </w:r>
+            <w:r>
+              <w:rPr>
+                <w:noProof/>
+                <w:webHidden/>
+              </w:rPr>
+              <w:fldChar w:fldCharType="separate"/>
+            </w:r>
+            <w:r>
+              <w:rPr>
+                <w:noProof/>
+                <w:webHidden/>
+              </w:rPr>
+              <w:t>7</w:t>
+            </w:r>
+            <w:r>
+              <w:rPr>
+                <w:noProof/>
+                <w:webHidden/>
+              </w:rPr>
+              <w:fldChar w:fldCharType="end"/>
+            </w:r>
+          </w:hyperlink>
+        </w:p>
+        <w:p>
+          <w:pPr>
+            <w:pStyle w:val="TOC1"/>
+            <w:tabs>
+              <w:tab w:val="right" w:leader="dot" w:pos="9016"/>
+            </w:tabs>
+            <w:rPr>
+              <w:rFonts w:eastAsiaTheme="minorEastAsia"/>
+              <w:noProof/>
+              <w:lang w:eastAsia="en-IE"/>
+            </w:rPr>
+          </w:pPr>
+          <w:hyperlink w:anchor="_Toc6843900" w:history="1">
+            <w:r>
+              <w:rPr>
+                <w:rStyle w:val="Hyperlink"/>
+                <w:rFonts w:ascii="Cambria" w:hAnsi="Cambria"/>
+                <w:noProof/>
+              </w:rPr>
+              <w:t>Introduction</w:t>
+            </w:r>
+            <w:r>
+              <w:rPr>
+                <w:noProof/>
+                <w:webHidden/>
+              </w:rPr>
+              <w:tab/>
+            </w:r>
+            <w:r>
+              <w:rPr>
+                <w:noProof/>
+                <w:webHidden/>
+              </w:rPr>
+              <w:fldChar w:fldCharType="begin"/>
+            </w:r>
+            <w:r>
+              <w:rPr>
+                <w:noProof/>
+                <w:webHidden/>
+              </w:rPr>
+              <w:instrText xml:space="preserve"> PAGEREF _Toc6843900 \h </w:instrText>
+            </w:r>
+            <w:r>
+              <w:rPr>
+                <w:noProof/>
+                <w:webHidden/>
+              </w:rPr>
+            </w:r>
+            <w:r>
+              <w:rPr>
+                <w:noProof/>
+                <w:webHidden/>
+              </w:rPr>
+              <w:fldChar w:fldCharType="separate"/>
+            </w:r>
+            <w:r>
+              <w:rPr>
+                <w:noProof/>
+                <w:webHidden/>
+              </w:rPr>
+              <w:t>8</w:t>
             </w:r>
             <w:r>
               <w:rPr>
@@ -1247,6 +1448,7 @@
         <w:p>
           <w:pPr>
             <w:sectPr>
+              <w:footerReference w:type="default" r:id="rId10"/>
               <w:pgSz w:w="11906" w:h="16838"/>
               <w:pgMar w:top="1440" w:right="1440" w:bottom="1440" w:left="1440" w:header="708" w:footer="708" w:gutter="0"/>
               <w:cols w:space="708"/>
@@ -1262,6 +1464,8 @@
             <w:fldChar w:fldCharType="end"/>
           </w:r>
         </w:p>
+        <w:bookmarkStart w:id="4" w:name="_GoBack" w:displacedByCustomXml="next"/>
+        <w:bookmarkEnd w:id="4" w:displacedByCustomXml="next"/>
       </w:sdtContent>
     </w:sdt>
     <w:p>
@@ -1273,6 +1477,7 @@
           <w:color w:val="auto"/>
         </w:rPr>
       </w:pPr>
+      <w:bookmarkStart w:id="5" w:name="_Toc6843898"/>
       <w:r>
         <w:rPr>
           <w:rFonts w:ascii="Cambria" w:hAnsi="Cambria"/>
@@ -1281,6 +1486,7 @@
         <w:lastRenderedPageBreak/>
         <w:t>List of Tables</w:t>
       </w:r>
+      <w:bookmarkEnd w:id="5"/>
     </w:p>
     <w:p/>
     <w:p>
@@ -1292,6 +1498,7 @@
           <w:color w:val="auto"/>
         </w:rPr>
       </w:pPr>
+      <w:bookmarkStart w:id="6" w:name="_Toc6843899"/>
       <w:r>
         <w:rPr>
           <w:rFonts w:ascii="Cambria" w:hAnsi="Cambria"/>
@@ -1299,6 +1506,7 @@
         </w:rPr>
         <w:t>List of Figures</w:t>
       </w:r>
+      <w:bookmarkEnd w:id="6"/>
     </w:p>
     <w:p/>
     <w:p/>
@@ -1335,6 +1543,7 @@
           <w:color w:val="auto"/>
         </w:rPr>
       </w:pPr>
+      <w:bookmarkStart w:id="7" w:name="_Toc6843900"/>
       <w:r>
         <w:rPr>
           <w:rFonts w:ascii="Cambria" w:hAnsi="Cambria"/>
@@ -1343,9 +1552,30 @@
         <w:lastRenderedPageBreak/>
         <w:t>Introduction</w:t>
       </w:r>
-    </w:p>
+      <w:bookmarkEnd w:id="7"/>
+    </w:p>
+    <w:p/>
+    <w:p/>
+    <w:p/>
+    <w:p/>
+    <w:p/>
+    <w:p/>
+    <w:p/>
+    <w:p/>
+    <w:p/>
+    <w:p/>
+    <w:p/>
+    <w:p/>
+    <w:p/>
+    <w:p/>
+    <w:p/>
+    <w:p/>
+    <w:p/>
+    <w:p/>
+    <w:p/>
     <w:p/>
     <w:sectPr>
+      <w:footerReference w:type="default" r:id="rId11"/>
       <w:pgSz w:w="11906" w:h="16838"/>
       <w:pgMar w:top="1440" w:right="1440" w:bottom="1440" w:left="1440" w:header="708" w:footer="708" w:gutter="0"/>
       <w:cols w:space="708"/>
@@ -1378,6 +1608,164 @@
     </w:p>
   </w:endnote>
 </w:endnotes>
+</file>
+
+<file path=word/footer1.xml><?xml version="1.0" encoding="utf-8"?>
+<w:ftr xmlns:wpc="http://schemas.microsoft.com/office/word/2010/wordprocessingCanvas" xmlns:cx="http://schemas.microsoft.com/office/drawing/2014/chartex" xmlns:cx1="http://schemas.microsoft.com/office/drawing/2015/9/8/chartex" xmlns:cx2="http://schemas.microsoft.com/office/drawing/2015/10/21/chartex" xmlns:cx3="http://schemas.microsoft.com/office/drawing/2016/5/9/chartex" xmlns:cx4="http://schemas.microsoft.com/office/drawing/2016/5/10/chartex" xmlns:cx5="http://schemas.microsoft.com/office/drawing/2016/5/11/chartex" xmlns:cx6="http://schemas.microsoft.com/office/drawing/2016/5/12/chartex" xmlns:cx7="http://schemas.microsoft.com/office/drawing/2016/5/13/chartex" xmlns:cx8="http://schemas.microsoft.com/office/drawing/2016/5/14/chartex" xmlns:mc="http://schemas.openxmlformats.org/markup-compatibility/2006" xmlns:aink="http://schemas.microsoft.com/office/drawing/2016/ink" xmlns:am3d="http://schemas.microsoft.com/office/drawing/2017/model3d" xmlns:o="urn:schemas-microsoft-com:office:office" xmlns:r="http://schemas.openxmlformats.org/officeDocument/2006/relationships" xmlns:m="http://schemas.openxmlformats.org/officeDocument/2006/math" xmlns:v="urn:schemas-microsoft-com:vml" xmlns:wp14="http://schemas.microsoft.com/office/word/2010/wordprocessingDrawing" xmlns:wp="http://schemas.openxmlformats.org/drawingml/2006/wordprocessingDrawing" xmlns:w10="urn:schemas-microsoft-com:office:word" xmlns:w="http://schemas.openxmlformats.org/wordprocessingml/2006/main" xmlns:w14="http://schemas.microsoft.com/office/word/2010/wordml" xmlns:w15="http://schemas.microsoft.com/office/word/2012/wordml" xmlns:w16cid="http://schemas.microsoft.com/office/word/2016/wordml/cid" xmlns:w16se="http://schemas.microsoft.com/office/word/2015/wordml/symex" xmlns:wpg="http://schemas.microsoft.com/office/word/2010/wordprocessingGroup" xmlns:wpi="http://schemas.microsoft.com/office/word/2010/wordprocessingInk" xmlns:wne="http://schemas.microsoft.com/office/word/2006/wordml" xmlns:wps="http://schemas.microsoft.com/office/word/2010/wordprocessingShape" mc:Ignorable="w14 w15 w16se w16cid wp14">
+  <w:p>
+    <w:pPr>
+      <w:pStyle w:val="Footer"/>
+      <w:jc w:val="center"/>
+    </w:pPr>
+  </w:p>
+  <w:p>
+    <w:pPr>
+      <w:pStyle w:val="Footer"/>
+      <w:jc w:val="center"/>
+    </w:pPr>
+  </w:p>
+</w:ftr>
+</file>
+
+<file path=word/footer2.xml><?xml version="1.0" encoding="utf-8"?>
+<w:ftr xmlns:wpc="http://schemas.microsoft.com/office/word/2010/wordprocessingCanvas" xmlns:cx="http://schemas.microsoft.com/office/drawing/2014/chartex" xmlns:cx1="http://schemas.microsoft.com/office/drawing/2015/9/8/chartex" xmlns:cx2="http://schemas.microsoft.com/office/drawing/2015/10/21/chartex" xmlns:cx3="http://schemas.microsoft.com/office/drawing/2016/5/9/chartex" xmlns:cx4="http://schemas.microsoft.com/office/drawing/2016/5/10/chartex" xmlns:cx5="http://schemas.microsoft.com/office/drawing/2016/5/11/chartex" xmlns:cx6="http://schemas.microsoft.com/office/drawing/2016/5/12/chartex" xmlns:cx7="http://schemas.microsoft.com/office/drawing/2016/5/13/chartex" xmlns:cx8="http://schemas.microsoft.com/office/drawing/2016/5/14/chartex" xmlns:mc="http://schemas.openxmlformats.org/markup-compatibility/2006" xmlns:aink="http://schemas.microsoft.com/office/drawing/2016/ink" xmlns:am3d="http://schemas.microsoft.com/office/drawing/2017/model3d" xmlns:o="urn:schemas-microsoft-com:office:office" xmlns:r="http://schemas.openxmlformats.org/officeDocument/2006/relationships" xmlns:m="http://schemas.openxmlformats.org/officeDocument/2006/math" xmlns:v="urn:schemas-microsoft-com:vml" xmlns:wp14="http://schemas.microsoft.com/office/word/2010/wordprocessingDrawing" xmlns:wp="http://schemas.openxmlformats.org/drawingml/2006/wordprocessingDrawing" xmlns:w10="urn:schemas-microsoft-com:office:word" xmlns:w="http://schemas.openxmlformats.org/wordprocessingml/2006/main" xmlns:w14="http://schemas.microsoft.com/office/word/2010/wordml" xmlns:w15="http://schemas.microsoft.com/office/word/2012/wordml" xmlns:w16cid="http://schemas.microsoft.com/office/word/2016/wordml/cid" xmlns:w16se="http://schemas.microsoft.com/office/word/2015/wordml/symex" xmlns:wpg="http://schemas.microsoft.com/office/word/2010/wordprocessingGroup" xmlns:wpi="http://schemas.microsoft.com/office/word/2010/wordprocessingInk" xmlns:wne="http://schemas.microsoft.com/office/word/2006/wordml" xmlns:wps="http://schemas.microsoft.com/office/word/2010/wordprocessingShape" mc:Ignorable="w14 w15 w16se w16cid wp14">
+  <w:sdt>
+    <w:sdtPr>
+      <w:id w:val="131302109"/>
+      <w:docPartObj>
+        <w:docPartGallery w:val="Page Numbers (Bottom of Page)"/>
+        <w:docPartUnique/>
+      </w:docPartObj>
+    </w:sdtPr>
+    <w:sdtEndPr>
+      <w:rPr>
+        <w:noProof/>
+      </w:rPr>
+    </w:sdtEndPr>
+    <w:sdtContent>
+      <w:p>
+        <w:pPr>
+          <w:pStyle w:val="Footer"/>
+          <w:jc w:val="center"/>
+        </w:pPr>
+        <w:r>
+          <w:fldChar w:fldCharType="begin"/>
+        </w:r>
+        <w:r>
+          <w:instrText xml:space="preserve"> PAGE   \* MERGEFORMAT </w:instrText>
+        </w:r>
+        <w:r>
+          <w:fldChar w:fldCharType="separate"/>
+        </w:r>
+        <w:r>
+          <w:rPr>
+            <w:noProof/>
+          </w:rPr>
+          <w:t>2</w:t>
+        </w:r>
+        <w:r>
+          <w:rPr>
+            <w:noProof/>
+          </w:rPr>
+          <w:fldChar w:fldCharType="end"/>
+        </w:r>
+      </w:p>
+    </w:sdtContent>
+  </w:sdt>
+  <w:p>
+    <w:pPr>
+      <w:pStyle w:val="Footer"/>
+      <w:jc w:val="center"/>
+    </w:pPr>
+  </w:p>
+</w:ftr>
+</file>
+
+<file path=word/footer3.xml><?xml version="1.0" encoding="utf-8"?>
+<w:ftr xmlns:wpc="http://schemas.microsoft.com/office/word/2010/wordprocessingCanvas" xmlns:cx="http://schemas.microsoft.com/office/drawing/2014/chartex" xmlns:cx1="http://schemas.microsoft.com/office/drawing/2015/9/8/chartex" xmlns:cx2="http://schemas.microsoft.com/office/drawing/2015/10/21/chartex" xmlns:cx3="http://schemas.microsoft.com/office/drawing/2016/5/9/chartex" xmlns:cx4="http://schemas.microsoft.com/office/drawing/2016/5/10/chartex" xmlns:cx5="http://schemas.microsoft.com/office/drawing/2016/5/11/chartex" xmlns:cx6="http://schemas.microsoft.com/office/drawing/2016/5/12/chartex" xmlns:cx7="http://schemas.microsoft.com/office/drawing/2016/5/13/chartex" xmlns:cx8="http://schemas.microsoft.com/office/drawing/2016/5/14/chartex" xmlns:mc="http://schemas.openxmlformats.org/markup-compatibility/2006" xmlns:aink="http://schemas.microsoft.com/office/drawing/2016/ink" xmlns:am3d="http://schemas.microsoft.com/office/drawing/2017/model3d" xmlns:o="urn:schemas-microsoft-com:office:office" xmlns:r="http://schemas.openxmlformats.org/officeDocument/2006/relationships" xmlns:m="http://schemas.openxmlformats.org/officeDocument/2006/math" xmlns:v="urn:schemas-microsoft-com:vml" xmlns:wp14="http://schemas.microsoft.com/office/word/2010/wordprocessingDrawing" xmlns:wp="http://schemas.openxmlformats.org/drawingml/2006/wordprocessingDrawing" xmlns:w10="urn:schemas-microsoft-com:office:word" xmlns:w="http://schemas.openxmlformats.org/wordprocessingml/2006/main" xmlns:w14="http://schemas.microsoft.com/office/word/2010/wordml" xmlns:w15="http://schemas.microsoft.com/office/word/2012/wordml" xmlns:w16cid="http://schemas.microsoft.com/office/word/2016/wordml/cid" xmlns:w16se="http://schemas.microsoft.com/office/word/2015/wordml/symex" xmlns:wpg="http://schemas.microsoft.com/office/word/2010/wordprocessingGroup" xmlns:wpi="http://schemas.microsoft.com/office/word/2010/wordprocessingInk" xmlns:wne="http://schemas.microsoft.com/office/word/2006/wordml" xmlns:wps="http://schemas.microsoft.com/office/word/2010/wordprocessingShape" mc:Ignorable="w14 w15 w16se w16cid wp14">
+  <w:sdt>
+    <w:sdtPr>
+      <w:id w:val="-522095560"/>
+      <w:docPartObj>
+        <w:docPartGallery w:val="Page Numbers (Bottom of Page)"/>
+        <w:docPartUnique/>
+      </w:docPartObj>
+    </w:sdtPr>
+    <w:sdtEndPr>
+      <w:rPr>
+        <w:noProof/>
+      </w:rPr>
+    </w:sdtEndPr>
+    <w:sdtContent>
+      <w:p>
+        <w:pPr>
+          <w:pStyle w:val="Footer"/>
+          <w:jc w:val="center"/>
+        </w:pPr>
+      </w:p>
+    </w:sdtContent>
+  </w:sdt>
+  <w:p>
+    <w:pPr>
+      <w:pStyle w:val="Footer"/>
+      <w:jc w:val="center"/>
+    </w:pPr>
+  </w:p>
+</w:ftr>
+</file>
+
+<file path=word/footer4.xml><?xml version="1.0" encoding="utf-8"?>
+<w:ftr xmlns:wpc="http://schemas.microsoft.com/office/word/2010/wordprocessingCanvas" xmlns:cx="http://schemas.microsoft.com/office/drawing/2014/chartex" xmlns:cx1="http://schemas.microsoft.com/office/drawing/2015/9/8/chartex" xmlns:cx2="http://schemas.microsoft.com/office/drawing/2015/10/21/chartex" xmlns:cx3="http://schemas.microsoft.com/office/drawing/2016/5/9/chartex" xmlns:cx4="http://schemas.microsoft.com/office/drawing/2016/5/10/chartex" xmlns:cx5="http://schemas.microsoft.com/office/drawing/2016/5/11/chartex" xmlns:cx6="http://schemas.microsoft.com/office/drawing/2016/5/12/chartex" xmlns:cx7="http://schemas.microsoft.com/office/drawing/2016/5/13/chartex" xmlns:cx8="http://schemas.microsoft.com/office/drawing/2016/5/14/chartex" xmlns:mc="http://schemas.openxmlformats.org/markup-compatibility/2006" xmlns:aink="http://schemas.microsoft.com/office/drawing/2016/ink" xmlns:am3d="http://schemas.microsoft.com/office/drawing/2017/model3d" xmlns:o="urn:schemas-microsoft-com:office:office" xmlns:r="http://schemas.openxmlformats.org/officeDocument/2006/relationships" xmlns:m="http://schemas.openxmlformats.org/officeDocument/2006/math" xmlns:v="urn:schemas-microsoft-com:vml" xmlns:wp14="http://schemas.microsoft.com/office/word/2010/wordprocessingDrawing" xmlns:wp="http://schemas.openxmlformats.org/drawingml/2006/wordprocessingDrawing" xmlns:w10="urn:schemas-microsoft-com:office:word" xmlns:w="http://schemas.openxmlformats.org/wordprocessingml/2006/main" xmlns:w14="http://schemas.microsoft.com/office/word/2010/wordml" xmlns:w15="http://schemas.microsoft.com/office/word/2012/wordml" xmlns:w16cid="http://schemas.microsoft.com/office/word/2016/wordml/cid" xmlns:w16se="http://schemas.microsoft.com/office/word/2015/wordml/symex" xmlns:wpg="http://schemas.microsoft.com/office/word/2010/wordprocessingGroup" xmlns:wpi="http://schemas.microsoft.com/office/word/2010/wordprocessingInk" xmlns:wne="http://schemas.microsoft.com/office/word/2006/wordml" xmlns:wps="http://schemas.microsoft.com/office/word/2010/wordprocessingShape" mc:Ignorable="w14 w15 w16se w16cid wp14">
+  <w:sdt>
+    <w:sdtPr>
+      <w:id w:val="-340932483"/>
+      <w:docPartObj>
+        <w:docPartGallery w:val="Page Numbers (Bottom of Page)"/>
+        <w:docPartUnique/>
+      </w:docPartObj>
+    </w:sdtPr>
+    <w:sdtEndPr>
+      <w:rPr>
+        <w:noProof/>
+      </w:rPr>
+    </w:sdtEndPr>
+    <w:sdtContent>
+      <w:p>
+        <w:pPr>
+          <w:pStyle w:val="Footer"/>
+          <w:jc w:val="center"/>
+        </w:pPr>
+        <w:r>
+          <w:fldChar w:fldCharType="begin"/>
+        </w:r>
+        <w:r>
+          <w:instrText xml:space="preserve"> PAGE   \* MERGEFORMAT </w:instrText>
+        </w:r>
+        <w:r>
+          <w:fldChar w:fldCharType="separate"/>
+        </w:r>
+        <w:r>
+          <w:rPr>
+            <w:noProof/>
+          </w:rPr>
+          <w:t>2</w:t>
+        </w:r>
+        <w:r>
+          <w:rPr>
+            <w:noProof/>
+          </w:rPr>
+          <w:fldChar w:fldCharType="end"/>
+        </w:r>
+      </w:p>
+    </w:sdtContent>
+  </w:sdt>
+  <w:p>
+    <w:pPr>
+      <w:pStyle w:val="Footer"/>
+      <w:jc w:val="center"/>
+    </w:pPr>
+  </w:p>
+</w:ftr>
 </file>
 
 <file path=word/footnotes.xml><?xml version="1.0" encoding="utf-8"?>
@@ -2249,7 +2637,7 @@
 </file>
 
 <file path=customXml/itemProps1.xml><?xml version="1.0" encoding="utf-8"?>
-<ds:datastoreItem xmlns:ds="http://schemas.openxmlformats.org/officeDocument/2006/customXml" ds:itemID="{BF360FB9-331A-4030-A7B9-612B0D164CC3}">
+<ds:datastoreItem xmlns:ds="http://schemas.openxmlformats.org/officeDocument/2006/customXml" ds:itemID="{C21E0A3E-EA8D-4E2A-8417-14DF4A0F3C83}">
   <ds:schemaRefs>
     <ds:schemaRef ds:uri="http://schemas.openxmlformats.org/officeDocument/2006/bibliography"/>
   </ds:schemaRefs>

</xml_diff>

<commit_message>
Layout of new Thesis template.
</commit_message>
<xml_diff>
--- a/GroupProjectThesis.docx
+++ b/GroupProjectThesis.docx
@@ -28,7 +28,7 @@
                     </pic:cNvPicPr>
                   </pic:nvPicPr>
                   <pic:blipFill>
-                    <a:blip r:embed="rId7">
+                    <a:blip r:embed="rId8">
                       <a:extLst>
                         <a:ext uri="{28A0092B-C50C-407E-A947-70E740481C1C}">
                           <a14:useLocalDpi xmlns:a14="http://schemas.microsoft.com/office/drawing/2010/main" val="0"/>
@@ -420,7 +420,7 @@
           <w:sz w:val="28"/>
         </w:rPr>
         <w:sectPr>
-          <w:footerReference w:type="default" r:id="rId8"/>
+          <w:footerReference w:type="default" r:id="rId9"/>
           <w:pgSz w:w="11906" w:h="16838"/>
           <w:pgMar w:top="1440" w:right="1440" w:bottom="1440" w:left="1440" w:header="708" w:footer="708" w:gutter="0"/>
           <w:cols w:space="708"/>
@@ -434,15 +434,17 @@
         <w:spacing w:before="120" w:after="240"/>
         <w:jc w:val="center"/>
         <w:rPr>
-          <w:rFonts w:ascii="Cambria" w:hAnsi="Cambria"/>
+          <w:rFonts w:asciiTheme="minorHAnsi" w:hAnsiTheme="minorHAnsi" w:cstheme="minorHAnsi"/>
+          <w:b/>
           <w:color w:val="auto"/>
           <w:sz w:val="40"/>
         </w:rPr>
       </w:pPr>
-      <w:bookmarkStart w:id="0" w:name="_Toc6843894"/>
-      <w:r>
-        <w:rPr>
-          <w:rFonts w:ascii="Cambria" w:hAnsi="Cambria"/>
+      <w:bookmarkStart w:id="0" w:name="_Toc6850373"/>
+      <w:r>
+        <w:rPr>
+          <w:rFonts w:asciiTheme="minorHAnsi" w:hAnsiTheme="minorHAnsi" w:cstheme="minorHAnsi"/>
+          <w:b/>
           <w:color w:val="auto"/>
           <w:sz w:val="40"/>
         </w:rPr>
@@ -620,15 +622,17 @@
         <w:pStyle w:val="Heading1"/>
         <w:jc w:val="center"/>
         <w:rPr>
-          <w:rFonts w:ascii="Cambria" w:hAnsi="Cambria"/>
+          <w:rFonts w:asciiTheme="minorHAnsi" w:hAnsiTheme="minorHAnsi" w:cstheme="minorHAnsi"/>
+          <w:b/>
           <w:color w:val="auto"/>
           <w:sz w:val="40"/>
         </w:rPr>
       </w:pPr>
-      <w:bookmarkStart w:id="1" w:name="_Toc6843895"/>
-      <w:r>
-        <w:rPr>
-          <w:rFonts w:ascii="Cambria" w:hAnsi="Cambria"/>
+      <w:bookmarkStart w:id="1" w:name="_Toc6850374"/>
+      <w:r>
+        <w:rPr>
+          <w:rFonts w:asciiTheme="minorHAnsi" w:hAnsiTheme="minorHAnsi" w:cstheme="minorHAnsi"/>
+          <w:b/>
           <w:color w:val="auto"/>
           <w:sz w:val="40"/>
         </w:rPr>
@@ -665,158 +669,6 @@
     <w:p/>
     <w:p/>
     <w:p/>
-    <w:p>
-      <w:pPr>
-        <w:pStyle w:val="Heading1"/>
-        <w:spacing w:before="120" w:after="240"/>
-        <w:rPr>
-          <w:rFonts w:ascii="Cambria" w:hAnsi="Cambria"/>
-          <w:color w:val="auto"/>
-        </w:rPr>
-      </w:pPr>
-      <w:bookmarkStart w:id="2" w:name="_Toc6843896"/>
-      <w:r>
-        <w:rPr>
-          <w:rFonts w:ascii="Cambria" w:hAnsi="Cambria"/>
-          <w:color w:val="auto"/>
-          <w:sz w:val="40"/>
-        </w:rPr>
-        <w:lastRenderedPageBreak/>
-        <w:t>Acknowledgements</w:t>
-      </w:r>
-      <w:bookmarkEnd w:id="2"/>
-      <w:r>
-        <w:rPr>
-          <w:rFonts w:ascii="Cambria" w:hAnsi="Cambria"/>
-        </w:rPr>
-        <w:t xml:space="preserve"> </w:t>
-      </w:r>
-    </w:p>
-    <w:p>
-      <w:pPr>
-        <w:jc w:val="both"/>
-      </w:pPr>
-    </w:p>
-    <w:p>
-      <w:pPr>
-        <w:jc w:val="both"/>
-      </w:pPr>
-    </w:p>
-    <w:p>
-      <w:pPr>
-        <w:jc w:val="both"/>
-      </w:pPr>
-    </w:p>
-    <w:p>
-      <w:pPr>
-        <w:jc w:val="both"/>
-      </w:pPr>
-    </w:p>
-    <w:p>
-      <w:pPr>
-        <w:jc w:val="both"/>
-      </w:pPr>
-    </w:p>
-    <w:p>
-      <w:pPr>
-        <w:jc w:val="both"/>
-      </w:pPr>
-    </w:p>
-    <w:p>
-      <w:pPr>
-        <w:jc w:val="both"/>
-      </w:pPr>
-    </w:p>
-    <w:p>
-      <w:pPr>
-        <w:jc w:val="both"/>
-      </w:pPr>
-    </w:p>
-    <w:p>
-      <w:pPr>
-        <w:jc w:val="both"/>
-      </w:pPr>
-    </w:p>
-    <w:p>
-      <w:pPr>
-        <w:jc w:val="both"/>
-      </w:pPr>
-    </w:p>
-    <w:p>
-      <w:pPr>
-        <w:jc w:val="both"/>
-      </w:pPr>
-    </w:p>
-    <w:p>
-      <w:pPr>
-        <w:jc w:val="both"/>
-      </w:pPr>
-    </w:p>
-    <w:p>
-      <w:pPr>
-        <w:jc w:val="both"/>
-      </w:pPr>
-    </w:p>
-    <w:p>
-      <w:pPr>
-        <w:jc w:val="both"/>
-      </w:pPr>
-    </w:p>
-    <w:p>
-      <w:pPr>
-        <w:jc w:val="both"/>
-      </w:pPr>
-    </w:p>
-    <w:p>
-      <w:pPr>
-        <w:jc w:val="both"/>
-      </w:pPr>
-    </w:p>
-    <w:p>
-      <w:pPr>
-        <w:jc w:val="both"/>
-      </w:pPr>
-    </w:p>
-    <w:p>
-      <w:pPr>
-        <w:jc w:val="both"/>
-      </w:pPr>
-    </w:p>
-    <w:p>
-      <w:pPr>
-        <w:jc w:val="both"/>
-      </w:pPr>
-    </w:p>
-    <w:p>
-      <w:pPr>
-        <w:jc w:val="both"/>
-      </w:pPr>
-    </w:p>
-    <w:p>
-      <w:pPr>
-        <w:jc w:val="both"/>
-      </w:pPr>
-    </w:p>
-    <w:p>
-      <w:pPr>
-        <w:jc w:val="both"/>
-      </w:pPr>
-    </w:p>
-    <w:p>
-      <w:pPr>
-        <w:jc w:val="both"/>
-      </w:pPr>
-    </w:p>
-    <w:p>
-      <w:pPr>
-        <w:jc w:val="both"/>
-      </w:pPr>
-    </w:p>
-    <w:p>
-      <w:pPr>
-        <w:jc w:val="both"/>
-      </w:pPr>
-    </w:p>
     <w:p>
       <w:pPr>
         <w:pStyle w:val="Heading1"/>
@@ -828,22 +680,182 @@
           <w:szCs w:val="22"/>
         </w:rPr>
       </w:pPr>
-    </w:p>
-    <w:p/>
+      <w:bookmarkStart w:id="2" w:name="_Toc6850375"/>
+      <w:r>
+        <w:rPr>
+          <w:rFonts w:asciiTheme="minorHAnsi" w:hAnsiTheme="minorHAnsi" w:cstheme="minorHAnsi"/>
+          <w:b/>
+          <w:color w:val="auto"/>
+          <w:sz w:val="40"/>
+        </w:rPr>
+        <w:lastRenderedPageBreak/>
+        <w:t>Acknowledgements</w:t>
+      </w:r>
+      <w:bookmarkEnd w:id="2"/>
+      <w:r>
+        <w:rPr>
+          <w:rFonts w:asciiTheme="minorHAnsi" w:eastAsiaTheme="minorHAnsi" w:hAnsiTheme="minorHAnsi" w:cstheme="minorBidi"/>
+          <w:color w:val="auto"/>
+          <w:sz w:val="22"/>
+          <w:szCs w:val="22"/>
+        </w:rPr>
+        <w:t xml:space="preserve"> </w:t>
+      </w:r>
+    </w:p>
+    <w:p>
+      <w:pPr>
+        <w:jc w:val="both"/>
+      </w:pPr>
+    </w:p>
+    <w:p>
+      <w:pPr>
+        <w:jc w:val="both"/>
+      </w:pPr>
+    </w:p>
+    <w:p>
+      <w:pPr>
+        <w:jc w:val="both"/>
+      </w:pPr>
+    </w:p>
+    <w:p>
+      <w:pPr>
+        <w:jc w:val="both"/>
+      </w:pPr>
+    </w:p>
+    <w:p>
+      <w:pPr>
+        <w:jc w:val="both"/>
+      </w:pPr>
+    </w:p>
+    <w:p>
+      <w:pPr>
+        <w:jc w:val="both"/>
+      </w:pPr>
+    </w:p>
+    <w:p>
+      <w:pPr>
+        <w:jc w:val="both"/>
+      </w:pPr>
+    </w:p>
+    <w:p>
+      <w:pPr>
+        <w:jc w:val="both"/>
+      </w:pPr>
+    </w:p>
+    <w:p>
+      <w:pPr>
+        <w:jc w:val="both"/>
+      </w:pPr>
+    </w:p>
+    <w:p>
+      <w:pPr>
+        <w:jc w:val="both"/>
+      </w:pPr>
+    </w:p>
+    <w:p>
+      <w:pPr>
+        <w:jc w:val="both"/>
+      </w:pPr>
+    </w:p>
+    <w:p>
+      <w:pPr>
+        <w:jc w:val="both"/>
+      </w:pPr>
+    </w:p>
+    <w:p>
+      <w:pPr>
+        <w:jc w:val="both"/>
+      </w:pPr>
+    </w:p>
+    <w:p>
+      <w:pPr>
+        <w:jc w:val="both"/>
+      </w:pPr>
+    </w:p>
+    <w:p>
+      <w:pPr>
+        <w:jc w:val="both"/>
+      </w:pPr>
+    </w:p>
+    <w:p>
+      <w:pPr>
+        <w:jc w:val="both"/>
+      </w:pPr>
+    </w:p>
+    <w:p>
+      <w:pPr>
+        <w:jc w:val="both"/>
+      </w:pPr>
+    </w:p>
+    <w:p>
+      <w:pPr>
+        <w:jc w:val="both"/>
+      </w:pPr>
+    </w:p>
+    <w:p>
+      <w:pPr>
+        <w:jc w:val="both"/>
+      </w:pPr>
+    </w:p>
+    <w:p>
+      <w:pPr>
+        <w:jc w:val="both"/>
+      </w:pPr>
+    </w:p>
+    <w:p>
+      <w:pPr>
+        <w:jc w:val="both"/>
+      </w:pPr>
+    </w:p>
+    <w:p>
+      <w:pPr>
+        <w:jc w:val="both"/>
+      </w:pPr>
+    </w:p>
+    <w:p>
+      <w:pPr>
+        <w:jc w:val="both"/>
+      </w:pPr>
+    </w:p>
+    <w:p>
+      <w:pPr>
+        <w:jc w:val="both"/>
+      </w:pPr>
+    </w:p>
+    <w:p>
+      <w:pPr>
+        <w:jc w:val="both"/>
+      </w:pPr>
+    </w:p>
     <w:p>
       <w:pPr>
         <w:pStyle w:val="Heading1"/>
         <w:spacing w:before="120" w:after="240"/>
         <w:rPr>
-          <w:rFonts w:ascii="Cambria" w:hAnsi="Cambria"/>
+          <w:rFonts w:asciiTheme="minorHAnsi" w:eastAsiaTheme="minorHAnsi" w:hAnsiTheme="minorHAnsi" w:cstheme="minorBidi"/>
+          <w:color w:val="auto"/>
+          <w:sz w:val="22"/>
+          <w:szCs w:val="22"/>
+        </w:rPr>
+      </w:pPr>
+    </w:p>
+    <w:p/>
+    <w:p>
+      <w:pPr>
+        <w:pStyle w:val="Heading1"/>
+        <w:spacing w:before="120" w:after="240"/>
+        <w:rPr>
+          <w:rFonts w:asciiTheme="minorHAnsi" w:hAnsiTheme="minorHAnsi" w:cstheme="minorHAnsi"/>
+          <w:b/>
           <w:color w:val="auto"/>
           <w:sz w:val="40"/>
         </w:rPr>
       </w:pPr>
-      <w:bookmarkStart w:id="3" w:name="_Toc6843897"/>
-      <w:r>
-        <w:rPr>
-          <w:rFonts w:ascii="Cambria" w:hAnsi="Cambria"/>
+      <w:bookmarkStart w:id="3" w:name="_Toc6850376"/>
+      <w:r>
+        <w:rPr>
+          <w:rFonts w:asciiTheme="minorHAnsi" w:hAnsiTheme="minorHAnsi" w:cstheme="minorHAnsi"/>
+          <w:b/>
           <w:color w:val="auto"/>
           <w:sz w:val="40"/>
         </w:rPr>
@@ -869,7 +881,7 @@
     <w:p>
       <w:pPr>
         <w:sectPr>
-          <w:footerReference w:type="default" r:id="rId9"/>
+          <w:footerReference w:type="default" r:id="rId10"/>
           <w:pgSz w:w="11906" w:h="16838"/>
           <w:pgMar w:top="1440" w:right="1440" w:bottom="1440" w:left="1440" w:header="708" w:footer="708" w:gutter="0"/>
           <w:cols w:space="708"/>
@@ -903,14 +915,16 @@
           <w:pPr>
             <w:pStyle w:val="TOCHeading"/>
             <w:rPr>
-              <w:rFonts w:ascii="Cambria" w:hAnsi="Cambria"/>
+              <w:rFonts w:asciiTheme="minorHAnsi" w:hAnsiTheme="minorHAnsi" w:cstheme="minorHAnsi"/>
+              <w:b/>
               <w:color w:val="auto"/>
               <w:sz w:val="40"/>
             </w:rPr>
           </w:pPr>
           <w:r>
             <w:rPr>
-              <w:rFonts w:ascii="Cambria" w:hAnsi="Cambria"/>
+              <w:rFonts w:asciiTheme="minorHAnsi" w:hAnsiTheme="minorHAnsi" w:cstheme="minorHAnsi"/>
+              <w:b/>
               <w:color w:val="auto"/>
               <w:sz w:val="40"/>
             </w:rPr>
@@ -920,6 +934,7 @@
         <w:p>
           <w:pPr>
             <w:rPr>
+              <w:rFonts w:cstheme="minorHAnsi"/>
               <w:lang w:val="en-US"/>
             </w:rPr>
           </w:pPr>
@@ -938,6 +953,7 @@
           </w:pPr>
           <w:r>
             <w:rPr>
+              <w:rFonts w:cstheme="minorHAnsi"/>
               <w:b/>
               <w:bCs/>
               <w:noProof/>
@@ -946,6 +962,7 @@
           </w:r>
           <w:r>
             <w:rPr>
+              <w:rFonts w:cstheme="minorHAnsi"/>
               <w:b/>
               <w:bCs/>
               <w:noProof/>
@@ -954,13 +971,14 @@
           </w:r>
           <w:r>
             <w:rPr>
+              <w:rFonts w:cstheme="minorHAnsi"/>
               <w:b/>
               <w:bCs/>
               <w:noProof/>
             </w:rPr>
             <w:fldChar w:fldCharType="separate"/>
           </w:r>
-          <w:hyperlink w:anchor="_Toc6843894" w:history="1">
+          <w:hyperlink w:anchor="_Toc6850373" w:history="1">
             <w:r>
               <w:rPr>
                 <w:rStyle w:val="Hyperlink"/>
@@ -988,7 +1006,7 @@
                 <w:noProof/>
                 <w:webHidden/>
               </w:rPr>
-              <w:instrText xml:space="preserve"> PAGEREF _Toc6843894 \h </w:instrText>
+              <w:instrText xml:space="preserve"> PAGEREF _Toc6850373 \h </w:instrText>
             </w:r>
             <w:r>
               <w:rPr>
@@ -1031,7 +1049,7 @@
               <w:lang w:eastAsia="en-IE"/>
             </w:rPr>
           </w:pPr>
-          <w:hyperlink w:anchor="_Toc6843895" w:history="1">
+          <w:hyperlink w:anchor="_Toc6850374" w:history="1">
             <w:r>
               <w:rPr>
                 <w:rStyle w:val="Hyperlink"/>
@@ -1059,7 +1077,7 @@
                 <w:noProof/>
                 <w:webHidden/>
               </w:rPr>
-              <w:instrText xml:space="preserve"> PAGEREF _Toc6843895 \h </w:instrText>
+              <w:instrText xml:space="preserve"> PAGEREF _Toc6850374 \h </w:instrText>
             </w:r>
             <w:r>
               <w:rPr>
@@ -1102,7 +1120,7 @@
               <w:lang w:eastAsia="en-IE"/>
             </w:rPr>
           </w:pPr>
-          <w:hyperlink w:anchor="_Toc6843896" w:history="1">
+          <w:hyperlink w:anchor="_Toc6850375" w:history="1">
             <w:r>
               <w:rPr>
                 <w:rStyle w:val="Hyperlink"/>
@@ -1130,7 +1148,7 @@
                 <w:noProof/>
                 <w:webHidden/>
               </w:rPr>
-              <w:instrText xml:space="preserve"> PAGEREF _Toc6843896 \h </w:instrText>
+              <w:instrText xml:space="preserve"> PAGEREF _Toc6850375 \h </w:instrText>
             </w:r>
             <w:r>
               <w:rPr>
@@ -1173,7 +1191,7 @@
               <w:lang w:eastAsia="en-IE"/>
             </w:rPr>
           </w:pPr>
-          <w:hyperlink w:anchor="_Toc6843897" w:history="1">
+          <w:hyperlink w:anchor="_Toc6850376" w:history="1">
             <w:r>
               <w:rPr>
                 <w:rStyle w:val="Hyperlink"/>
@@ -1201,7 +1219,7 @@
                 <w:noProof/>
                 <w:webHidden/>
               </w:rPr>
-              <w:instrText xml:space="preserve"> PAGEREF _Toc6843897 \h </w:instrText>
+              <w:instrText xml:space="preserve"> PAGEREF _Toc6850376 \h </w:instrText>
             </w:r>
             <w:r>
               <w:rPr>
@@ -1244,11 +1262,12 @@
               <w:lang w:eastAsia="en-IE"/>
             </w:rPr>
           </w:pPr>
-          <w:hyperlink w:anchor="_Toc6843898" w:history="1">
+          <w:hyperlink w:anchor="_Toc6850377" w:history="1">
             <w:r>
               <w:rPr>
                 <w:rStyle w:val="Hyperlink"/>
-                <w:rFonts w:ascii="Cambria" w:hAnsi="Cambria"/>
+                <w:rFonts w:cstheme="minorHAnsi"/>
+                <w:b/>
                 <w:noProof/>
               </w:rPr>
               <w:t>List of Tables</w:t>
@@ -1272,7 +1291,7 @@
                 <w:noProof/>
                 <w:webHidden/>
               </w:rPr>
-              <w:instrText xml:space="preserve"> PAGEREF _Toc6843898 \h </w:instrText>
+              <w:instrText xml:space="preserve"> PAGEREF _Toc6850377 \h </w:instrText>
             </w:r>
             <w:r>
               <w:rPr>
@@ -1315,11 +1334,12 @@
               <w:lang w:eastAsia="en-IE"/>
             </w:rPr>
           </w:pPr>
-          <w:hyperlink w:anchor="_Toc6843899" w:history="1">
+          <w:hyperlink w:anchor="_Toc6850378" w:history="1">
             <w:r>
               <w:rPr>
                 <w:rStyle w:val="Hyperlink"/>
-                <w:rFonts w:ascii="Cambria" w:hAnsi="Cambria"/>
+                <w:rFonts w:cstheme="minorHAnsi"/>
+                <w:b/>
                 <w:noProof/>
               </w:rPr>
               <w:t>List of Figures</w:t>
@@ -1343,7 +1363,7 @@
                 <w:noProof/>
                 <w:webHidden/>
               </w:rPr>
-              <w:instrText xml:space="preserve"> PAGEREF _Toc6843899 \h </w:instrText>
+              <w:instrText xml:space="preserve"> PAGEREF _Toc6850378 \h </w:instrText>
             </w:r>
             <w:r>
               <w:rPr>
@@ -1386,14 +1406,15 @@
               <w:lang w:eastAsia="en-IE"/>
             </w:rPr>
           </w:pPr>
-          <w:hyperlink w:anchor="_Toc6843900" w:history="1">
+          <w:hyperlink w:anchor="_Toc6850379" w:history="1">
             <w:r>
               <w:rPr>
                 <w:rStyle w:val="Hyperlink"/>
-                <w:rFonts w:ascii="Cambria" w:hAnsi="Cambria"/>
-                <w:noProof/>
-              </w:rPr>
-              <w:t>Introduction</w:t>
+                <w:rFonts w:cstheme="minorHAnsi"/>
+                <w:b/>
+                <w:noProof/>
+              </w:rPr>
+              <w:t>Chapter 1: Introduction</w:t>
             </w:r>
             <w:r>
               <w:rPr>
@@ -1414,7 +1435,7 @@
                 <w:noProof/>
                 <w:webHidden/>
               </w:rPr>
-              <w:instrText xml:space="preserve"> PAGEREF _Toc6843900 \h </w:instrText>
+              <w:instrText xml:space="preserve"> PAGEREF _Toc6850379 \h </w:instrText>
             </w:r>
             <w:r>
               <w:rPr>
@@ -1435,6 +1456,438 @@
                 <w:webHidden/>
               </w:rPr>
               <w:t>8</w:t>
+            </w:r>
+            <w:r>
+              <w:rPr>
+                <w:noProof/>
+                <w:webHidden/>
+              </w:rPr>
+              <w:fldChar w:fldCharType="end"/>
+            </w:r>
+          </w:hyperlink>
+        </w:p>
+        <w:p>
+          <w:pPr>
+            <w:pStyle w:val="TOC1"/>
+            <w:tabs>
+              <w:tab w:val="right" w:leader="dot" w:pos="9016"/>
+            </w:tabs>
+            <w:rPr>
+              <w:rFonts w:eastAsiaTheme="minorEastAsia"/>
+              <w:noProof/>
+              <w:lang w:eastAsia="en-IE"/>
+            </w:rPr>
+          </w:pPr>
+          <w:hyperlink w:anchor="_Toc6850380" w:history="1">
+            <w:r>
+              <w:rPr>
+                <w:rStyle w:val="Hyperlink"/>
+                <w:rFonts w:cstheme="minorHAnsi"/>
+                <w:b/>
+                <w:noProof/>
+              </w:rPr>
+              <w:t>Chapter 2: Current Technologies</w:t>
+            </w:r>
+            <w:r>
+              <w:rPr>
+                <w:noProof/>
+                <w:webHidden/>
+              </w:rPr>
+              <w:tab/>
+            </w:r>
+            <w:r>
+              <w:rPr>
+                <w:noProof/>
+                <w:webHidden/>
+              </w:rPr>
+              <w:fldChar w:fldCharType="begin"/>
+            </w:r>
+            <w:r>
+              <w:rPr>
+                <w:noProof/>
+                <w:webHidden/>
+              </w:rPr>
+              <w:instrText xml:space="preserve"> PAGEREF _Toc6850380 \h </w:instrText>
+            </w:r>
+            <w:r>
+              <w:rPr>
+                <w:noProof/>
+                <w:webHidden/>
+              </w:rPr>
+            </w:r>
+            <w:r>
+              <w:rPr>
+                <w:noProof/>
+                <w:webHidden/>
+              </w:rPr>
+              <w:fldChar w:fldCharType="separate"/>
+            </w:r>
+            <w:r>
+              <w:rPr>
+                <w:noProof/>
+                <w:webHidden/>
+              </w:rPr>
+              <w:t>9</w:t>
+            </w:r>
+            <w:r>
+              <w:rPr>
+                <w:noProof/>
+                <w:webHidden/>
+              </w:rPr>
+              <w:fldChar w:fldCharType="end"/>
+            </w:r>
+          </w:hyperlink>
+        </w:p>
+        <w:p>
+          <w:pPr>
+            <w:pStyle w:val="TOC1"/>
+            <w:tabs>
+              <w:tab w:val="right" w:leader="dot" w:pos="9016"/>
+            </w:tabs>
+            <w:rPr>
+              <w:rFonts w:eastAsiaTheme="minorEastAsia"/>
+              <w:noProof/>
+              <w:lang w:eastAsia="en-IE"/>
+            </w:rPr>
+          </w:pPr>
+          <w:hyperlink w:anchor="_Toc6850381" w:history="1">
+            <w:r>
+              <w:rPr>
+                <w:rStyle w:val="Hyperlink"/>
+                <w:rFonts w:cstheme="minorHAnsi"/>
+                <w:b/>
+                <w:noProof/>
+              </w:rPr>
+              <w:t>Chapter 3: Design</w:t>
+            </w:r>
+            <w:r>
+              <w:rPr>
+                <w:noProof/>
+                <w:webHidden/>
+              </w:rPr>
+              <w:tab/>
+            </w:r>
+            <w:r>
+              <w:rPr>
+                <w:noProof/>
+                <w:webHidden/>
+              </w:rPr>
+              <w:fldChar w:fldCharType="begin"/>
+            </w:r>
+            <w:r>
+              <w:rPr>
+                <w:noProof/>
+                <w:webHidden/>
+              </w:rPr>
+              <w:instrText xml:space="preserve"> PAGEREF _Toc6850381 \h </w:instrText>
+            </w:r>
+            <w:r>
+              <w:rPr>
+                <w:noProof/>
+                <w:webHidden/>
+              </w:rPr>
+            </w:r>
+            <w:r>
+              <w:rPr>
+                <w:noProof/>
+                <w:webHidden/>
+              </w:rPr>
+              <w:fldChar w:fldCharType="separate"/>
+            </w:r>
+            <w:r>
+              <w:rPr>
+                <w:noProof/>
+                <w:webHidden/>
+              </w:rPr>
+              <w:t>9</w:t>
+            </w:r>
+            <w:r>
+              <w:rPr>
+                <w:noProof/>
+                <w:webHidden/>
+              </w:rPr>
+              <w:fldChar w:fldCharType="end"/>
+            </w:r>
+          </w:hyperlink>
+        </w:p>
+        <w:p>
+          <w:pPr>
+            <w:pStyle w:val="TOC2"/>
+            <w:tabs>
+              <w:tab w:val="right" w:leader="dot" w:pos="9016"/>
+            </w:tabs>
+            <w:rPr>
+              <w:rFonts w:eastAsiaTheme="minorEastAsia"/>
+              <w:noProof/>
+              <w:lang w:eastAsia="en-IE"/>
+            </w:rPr>
+          </w:pPr>
+          <w:hyperlink w:anchor="_Toc6850382" w:history="1">
+            <w:r>
+              <w:rPr>
+                <w:rStyle w:val="Hyperlink"/>
+                <w:rFonts w:cstheme="minorHAnsi"/>
+                <w:b/>
+                <w:noProof/>
+              </w:rPr>
+              <w:t>Hosting Service</w:t>
+            </w:r>
+            <w:r>
+              <w:rPr>
+                <w:noProof/>
+                <w:webHidden/>
+              </w:rPr>
+              <w:tab/>
+            </w:r>
+            <w:r>
+              <w:rPr>
+                <w:noProof/>
+                <w:webHidden/>
+              </w:rPr>
+              <w:fldChar w:fldCharType="begin"/>
+            </w:r>
+            <w:r>
+              <w:rPr>
+                <w:noProof/>
+                <w:webHidden/>
+              </w:rPr>
+              <w:instrText xml:space="preserve"> PAGEREF _Toc6850382 \h </w:instrText>
+            </w:r>
+            <w:r>
+              <w:rPr>
+                <w:noProof/>
+                <w:webHidden/>
+              </w:rPr>
+            </w:r>
+            <w:r>
+              <w:rPr>
+                <w:noProof/>
+                <w:webHidden/>
+              </w:rPr>
+              <w:fldChar w:fldCharType="separate"/>
+            </w:r>
+            <w:r>
+              <w:rPr>
+                <w:noProof/>
+                <w:webHidden/>
+              </w:rPr>
+              <w:t>9</w:t>
+            </w:r>
+            <w:r>
+              <w:rPr>
+                <w:noProof/>
+                <w:webHidden/>
+              </w:rPr>
+              <w:fldChar w:fldCharType="end"/>
+            </w:r>
+          </w:hyperlink>
+        </w:p>
+        <w:p>
+          <w:pPr>
+            <w:pStyle w:val="TOC1"/>
+            <w:tabs>
+              <w:tab w:val="right" w:leader="dot" w:pos="9016"/>
+            </w:tabs>
+            <w:rPr>
+              <w:rFonts w:eastAsiaTheme="minorEastAsia"/>
+              <w:noProof/>
+              <w:lang w:eastAsia="en-IE"/>
+            </w:rPr>
+          </w:pPr>
+          <w:hyperlink w:anchor="_Toc6850383" w:history="1">
+            <w:r>
+              <w:rPr>
+                <w:rStyle w:val="Hyperlink"/>
+                <w:rFonts w:cstheme="minorHAnsi"/>
+                <w:b/>
+                <w:noProof/>
+              </w:rPr>
+              <w:t>Chapter 4:  Implementation</w:t>
+            </w:r>
+            <w:r>
+              <w:rPr>
+                <w:noProof/>
+                <w:webHidden/>
+              </w:rPr>
+              <w:tab/>
+            </w:r>
+            <w:r>
+              <w:rPr>
+                <w:noProof/>
+                <w:webHidden/>
+              </w:rPr>
+              <w:fldChar w:fldCharType="begin"/>
+            </w:r>
+            <w:r>
+              <w:rPr>
+                <w:noProof/>
+                <w:webHidden/>
+              </w:rPr>
+              <w:instrText xml:space="preserve"> PAGEREF _Toc6850383 \h </w:instrText>
+            </w:r>
+            <w:r>
+              <w:rPr>
+                <w:noProof/>
+                <w:webHidden/>
+              </w:rPr>
+            </w:r>
+            <w:r>
+              <w:rPr>
+                <w:noProof/>
+                <w:webHidden/>
+              </w:rPr>
+              <w:fldChar w:fldCharType="separate"/>
+            </w:r>
+            <w:r>
+              <w:rPr>
+                <w:noProof/>
+                <w:webHidden/>
+              </w:rPr>
+              <w:t>9</w:t>
+            </w:r>
+            <w:r>
+              <w:rPr>
+                <w:noProof/>
+                <w:webHidden/>
+              </w:rPr>
+              <w:fldChar w:fldCharType="end"/>
+            </w:r>
+          </w:hyperlink>
+        </w:p>
+        <w:p>
+          <w:pPr>
+            <w:pStyle w:val="TOC2"/>
+            <w:tabs>
+              <w:tab w:val="right" w:leader="dot" w:pos="9016"/>
+            </w:tabs>
+            <w:rPr>
+              <w:rFonts w:eastAsiaTheme="minorEastAsia"/>
+              <w:noProof/>
+              <w:lang w:eastAsia="en-IE"/>
+            </w:rPr>
+          </w:pPr>
+          <w:hyperlink w:anchor="_Toc6850384" w:history="1">
+            <w:r>
+              <w:rPr>
+                <w:rStyle w:val="Hyperlink"/>
+                <w:rFonts w:cstheme="minorHAnsi"/>
+                <w:b/>
+                <w:noProof/>
+              </w:rPr>
+              <w:t>AWS</w:t>
+            </w:r>
+            <w:r>
+              <w:rPr>
+                <w:noProof/>
+                <w:webHidden/>
+              </w:rPr>
+              <w:tab/>
+            </w:r>
+            <w:r>
+              <w:rPr>
+                <w:noProof/>
+                <w:webHidden/>
+              </w:rPr>
+              <w:fldChar w:fldCharType="begin"/>
+            </w:r>
+            <w:r>
+              <w:rPr>
+                <w:noProof/>
+                <w:webHidden/>
+              </w:rPr>
+              <w:instrText xml:space="preserve"> PAGEREF _Toc6850384 \h </w:instrText>
+            </w:r>
+            <w:r>
+              <w:rPr>
+                <w:noProof/>
+                <w:webHidden/>
+              </w:rPr>
+            </w:r>
+            <w:r>
+              <w:rPr>
+                <w:noProof/>
+                <w:webHidden/>
+              </w:rPr>
+              <w:fldChar w:fldCharType="separate"/>
+            </w:r>
+            <w:r>
+              <w:rPr>
+                <w:noProof/>
+                <w:webHidden/>
+              </w:rPr>
+              <w:t>9</w:t>
+            </w:r>
+            <w:r>
+              <w:rPr>
+                <w:noProof/>
+                <w:webHidden/>
+              </w:rPr>
+              <w:fldChar w:fldCharType="end"/>
+            </w:r>
+          </w:hyperlink>
+        </w:p>
+        <w:p>
+          <w:pPr>
+            <w:pStyle w:val="TOC1"/>
+            <w:tabs>
+              <w:tab w:val="right" w:leader="dot" w:pos="9016"/>
+            </w:tabs>
+            <w:rPr>
+              <w:rFonts w:eastAsiaTheme="minorEastAsia"/>
+              <w:noProof/>
+              <w:lang w:eastAsia="en-IE"/>
+            </w:rPr>
+          </w:pPr>
+          <w:hyperlink w:anchor="_Toc6850385" w:history="1">
+            <w:r>
+              <w:rPr>
+                <w:rStyle w:val="Hyperlink"/>
+                <w:rFonts w:cstheme="minorHAnsi"/>
+                <w:b/>
+                <w:noProof/>
+              </w:rPr>
+              <w:t>Bibliography</w:t>
+            </w:r>
+            <w:r>
+              <w:rPr>
+                <w:noProof/>
+                <w:webHidden/>
+              </w:rPr>
+              <w:tab/>
+            </w:r>
+            <w:r>
+              <w:rPr>
+                <w:noProof/>
+                <w:webHidden/>
+              </w:rPr>
+              <w:fldChar w:fldCharType="begin"/>
+            </w:r>
+            <w:r>
+              <w:rPr>
+                <w:noProof/>
+                <w:webHidden/>
+              </w:rPr>
+              <w:instrText xml:space="preserve"> PAGEREF _Toc6850385 \h </w:instrText>
+            </w:r>
+            <w:r>
+              <w:rPr>
+                <w:noProof/>
+                <w:webHidden/>
+              </w:rPr>
+            </w:r>
+            <w:r>
+              <w:rPr>
+                <w:noProof/>
+                <w:webHidden/>
+              </w:rPr>
+              <w:fldChar w:fldCharType="separate"/>
+            </w:r>
+            <w:r>
+              <w:rPr>
+                <w:noProof/>
+                <w:webHidden/>
+              </w:rPr>
+              <w:t>9</w:t>
             </w:r>
             <w:r>
               <w:rPr>
@@ -1448,7 +1901,7 @@
         <w:p>
           <w:pPr>
             <w:sectPr>
-              <w:footerReference w:type="default" r:id="rId10"/>
+              <w:footerReference w:type="default" r:id="rId11"/>
               <w:pgSz w:w="11906" w:h="16838"/>
               <w:pgMar w:top="1440" w:right="1440" w:bottom="1440" w:left="1440" w:header="708" w:footer="708" w:gutter="0"/>
               <w:cols w:space="708"/>
@@ -1457,6 +1910,7 @@
           </w:pPr>
           <w:r>
             <w:rPr>
+              <w:rFonts w:cstheme="minorHAnsi"/>
               <w:b/>
               <w:bCs/>
               <w:noProof/>
@@ -1464,8 +1918,6 @@
             <w:fldChar w:fldCharType="end"/>
           </w:r>
         </w:p>
-        <w:bookmarkStart w:id="4" w:name="_GoBack" w:displacedByCustomXml="next"/>
-        <w:bookmarkEnd w:id="4" w:displacedByCustomXml="next"/>
       </w:sdtContent>
     </w:sdt>
     <w:p>
@@ -1473,40 +1925,51 @@
         <w:pStyle w:val="Heading1"/>
         <w:spacing w:before="120" w:after="240"/>
         <w:rPr>
-          <w:rFonts w:ascii="Cambria" w:hAnsi="Cambria"/>
+          <w:rFonts w:asciiTheme="minorHAnsi" w:hAnsiTheme="minorHAnsi" w:cstheme="minorHAnsi"/>
+          <w:b/>
           <w:color w:val="auto"/>
         </w:rPr>
       </w:pPr>
-      <w:bookmarkStart w:id="5" w:name="_Toc6843898"/>
-      <w:r>
-        <w:rPr>
-          <w:rFonts w:ascii="Cambria" w:hAnsi="Cambria"/>
+      <w:bookmarkStart w:id="4" w:name="_Toc6850377"/>
+      <w:r>
+        <w:rPr>
+          <w:rFonts w:asciiTheme="minorHAnsi" w:hAnsiTheme="minorHAnsi" w:cstheme="minorHAnsi"/>
+          <w:b/>
           <w:color w:val="auto"/>
         </w:rPr>
         <w:lastRenderedPageBreak/>
         <w:t>List of Tables</w:t>
       </w:r>
-      <w:bookmarkEnd w:id="5"/>
-    </w:p>
-    <w:p/>
+      <w:bookmarkEnd w:id="4"/>
+    </w:p>
+    <w:p>
+      <w:pPr>
+        <w:rPr>
+          <w:rFonts w:cstheme="minorHAnsi"/>
+          <w:b/>
+        </w:rPr>
+      </w:pPr>
+    </w:p>
     <w:p>
       <w:pPr>
         <w:pStyle w:val="Heading1"/>
         <w:spacing w:before="120" w:after="240"/>
         <w:rPr>
-          <w:rFonts w:ascii="Cambria" w:hAnsi="Cambria"/>
+          <w:rFonts w:asciiTheme="minorHAnsi" w:hAnsiTheme="minorHAnsi" w:cstheme="minorHAnsi"/>
+          <w:b/>
           <w:color w:val="auto"/>
         </w:rPr>
       </w:pPr>
-      <w:bookmarkStart w:id="6" w:name="_Toc6843899"/>
-      <w:r>
-        <w:rPr>
-          <w:rFonts w:ascii="Cambria" w:hAnsi="Cambria"/>
+      <w:bookmarkStart w:id="5" w:name="_Toc6850378"/>
+      <w:r>
+        <w:rPr>
+          <w:rFonts w:asciiTheme="minorHAnsi" w:hAnsiTheme="minorHAnsi" w:cstheme="minorHAnsi"/>
+          <w:b/>
           <w:color w:val="auto"/>
         </w:rPr>
         <w:t>List of Figures</w:t>
       </w:r>
-      <w:bookmarkEnd w:id="6"/>
+      <w:bookmarkEnd w:id="5"/>
     </w:p>
     <w:p/>
     <w:p/>
@@ -1539,22 +2002,369 @@
         <w:pStyle w:val="Heading1"/>
         <w:spacing w:before="120" w:after="240"/>
         <w:rPr>
-          <w:rFonts w:ascii="Cambria" w:hAnsi="Cambria"/>
+          <w:rFonts w:asciiTheme="minorHAnsi" w:hAnsiTheme="minorHAnsi" w:cstheme="minorHAnsi"/>
+          <w:b/>
           <w:color w:val="auto"/>
-        </w:rPr>
-      </w:pPr>
-      <w:bookmarkStart w:id="7" w:name="_Toc6843900"/>
-      <w:r>
-        <w:rPr>
-          <w:rFonts w:ascii="Cambria" w:hAnsi="Cambria"/>
+          <w:sz w:val="40"/>
+        </w:rPr>
+      </w:pPr>
+      <w:bookmarkStart w:id="6" w:name="_Toc6850379"/>
+      <w:r>
+        <w:rPr>
+          <w:rFonts w:asciiTheme="minorHAnsi" w:hAnsiTheme="minorHAnsi" w:cstheme="minorHAnsi"/>
+          <w:b/>
           <w:color w:val="auto"/>
+          <w:sz w:val="40"/>
         </w:rPr>
         <w:lastRenderedPageBreak/>
+        <w:t xml:space="preserve">Chapter 1: </w:t>
+      </w:r>
+      <w:r>
+        <w:rPr>
+          <w:rFonts w:asciiTheme="minorHAnsi" w:hAnsiTheme="minorHAnsi" w:cstheme="minorHAnsi"/>
+          <w:b/>
+          <w:color w:val="auto"/>
+          <w:sz w:val="40"/>
+        </w:rPr>
         <w:t>Introduction</w:t>
       </w:r>
+      <w:bookmarkEnd w:id="6"/>
+    </w:p>
+    <w:p/>
+    <w:p/>
+    <w:p/>
+    <w:p/>
+    <w:p/>
+    <w:p/>
+    <w:p/>
+    <w:p/>
+    <w:p/>
+    <w:p/>
+    <w:p/>
+    <w:p/>
+    <w:p/>
+    <w:p/>
+    <w:p/>
+    <w:p/>
+    <w:p/>
+    <w:p/>
+    <w:p/>
+    <w:p/>
+    <w:p/>
+    <w:p/>
+    <w:p/>
+    <w:p/>
+    <w:p/>
+    <w:p/>
+    <w:p/>
+    <w:p/>
+    <w:p/>
+    <w:p>
+      <w:pPr>
+        <w:pStyle w:val="Heading1"/>
+        <w:spacing w:before="120" w:after="240"/>
+        <w:rPr>
+          <w:rFonts w:asciiTheme="minorHAnsi" w:hAnsiTheme="minorHAnsi" w:cstheme="minorHAnsi"/>
+          <w:b/>
+          <w:color w:val="auto"/>
+          <w:sz w:val="40"/>
+        </w:rPr>
+      </w:pPr>
+      <w:bookmarkStart w:id="7" w:name="_Toc6850380"/>
+      <w:r>
+        <w:rPr>
+          <w:rFonts w:asciiTheme="minorHAnsi" w:hAnsiTheme="minorHAnsi" w:cstheme="minorHAnsi"/>
+          <w:b/>
+          <w:color w:val="auto"/>
+          <w:sz w:val="40"/>
+        </w:rPr>
+        <w:lastRenderedPageBreak/>
+        <w:t>Chapter 2: Current Technologies</w:t>
+      </w:r>
       <w:bookmarkEnd w:id="7"/>
     </w:p>
-    <w:p/>
+    <w:p>
+      <w:pPr>
+        <w:pStyle w:val="Heading1"/>
+        <w:spacing w:before="120" w:after="240"/>
+        <w:rPr>
+          <w:rFonts w:asciiTheme="minorHAnsi" w:hAnsiTheme="minorHAnsi" w:cstheme="minorHAnsi"/>
+          <w:b/>
+          <w:color w:val="auto"/>
+          <w:sz w:val="40"/>
+        </w:rPr>
+      </w:pPr>
+      <w:bookmarkStart w:id="8" w:name="_Toc6850381"/>
+      <w:r>
+        <w:rPr>
+          <w:rFonts w:asciiTheme="minorHAnsi" w:hAnsiTheme="minorHAnsi" w:cstheme="minorHAnsi"/>
+          <w:b/>
+          <w:color w:val="auto"/>
+          <w:sz w:val="40"/>
+        </w:rPr>
+        <w:t xml:space="preserve">Chapter </w:t>
+      </w:r>
+      <w:r>
+        <w:rPr>
+          <w:rFonts w:asciiTheme="minorHAnsi" w:hAnsiTheme="minorHAnsi" w:cstheme="minorHAnsi"/>
+          <w:b/>
+          <w:color w:val="auto"/>
+          <w:sz w:val="40"/>
+        </w:rPr>
+        <w:t>3</w:t>
+      </w:r>
+      <w:r>
+        <w:rPr>
+          <w:rFonts w:asciiTheme="minorHAnsi" w:hAnsiTheme="minorHAnsi" w:cstheme="minorHAnsi"/>
+          <w:b/>
+          <w:color w:val="auto"/>
+          <w:sz w:val="40"/>
+        </w:rPr>
+        <w:t>: Design</w:t>
+      </w:r>
+      <w:bookmarkEnd w:id="8"/>
+    </w:p>
+    <w:p>
+      <w:pPr>
+        <w:pStyle w:val="Heading2"/>
+        <w:spacing w:before="120" w:after="240"/>
+        <w:rPr>
+          <w:rFonts w:asciiTheme="minorHAnsi" w:hAnsiTheme="minorHAnsi" w:cstheme="minorHAnsi"/>
+          <w:b/>
+          <w:color w:val="auto"/>
+        </w:rPr>
+      </w:pPr>
+      <w:bookmarkStart w:id="9" w:name="_Toc6850382"/>
+      <w:r>
+        <w:rPr>
+          <w:rFonts w:asciiTheme="minorHAnsi" w:hAnsiTheme="minorHAnsi" w:cstheme="minorHAnsi"/>
+          <w:b/>
+          <w:color w:val="auto"/>
+        </w:rPr>
+        <w:t>Hosting Service</w:t>
+      </w:r>
+      <w:bookmarkEnd w:id="9"/>
+    </w:p>
+    <w:p>
+      <w:pPr>
+        <w:spacing w:line="360" w:lineRule="auto"/>
+        <w:jc w:val="both"/>
+        <w:rPr>
+          <w:rFonts w:cstheme="minorHAnsi"/>
+        </w:rPr>
+      </w:pPr>
+      <w:r>
+        <w:rPr>
+          <w:rFonts w:cstheme="minorHAnsi"/>
+        </w:rPr>
+        <w:t>A</w:t>
+      </w:r>
+      <w:r>
+        <w:rPr>
+          <w:rFonts w:cstheme="minorHAnsi"/>
+        </w:rPr>
+        <w:t xml:space="preserve">mazon </w:t>
+      </w:r>
+      <w:r>
+        <w:rPr>
+          <w:rFonts w:cstheme="minorHAnsi"/>
+        </w:rPr>
+        <w:t>W</w:t>
+      </w:r>
+      <w:r>
+        <w:rPr>
+          <w:rFonts w:cstheme="minorHAnsi"/>
+        </w:rPr>
+        <w:t xml:space="preserve">eb </w:t>
+      </w:r>
+      <w:r>
+        <w:rPr>
+          <w:rFonts w:cstheme="minorHAnsi"/>
+        </w:rPr>
+        <w:t>S</w:t>
+      </w:r>
+      <w:r>
+        <w:rPr>
+          <w:rFonts w:cstheme="minorHAnsi"/>
+        </w:rPr>
+        <w:t>ervices (AWS) is a subsidiary of Amazon Inc. and describes itself as a “</w:t>
+      </w:r>
+      <w:r>
+        <w:rPr>
+          <w:rFonts w:cstheme="minorHAnsi"/>
+        </w:rPr>
+        <w:t>secure cloud services platform, offering compute power, database storage, content delivery and other functionality</w:t>
+      </w:r>
+      <w:r>
+        <w:rPr>
+          <w:rFonts w:cstheme="minorHAnsi"/>
+        </w:rPr>
+        <w:t>”. [1]</w:t>
+      </w:r>
+      <w:bookmarkStart w:id="10" w:name="_GoBack"/>
+      <w:bookmarkEnd w:id="10"/>
+    </w:p>
+    <w:p>
+      <w:pPr>
+        <w:pStyle w:val="Heading1"/>
+        <w:spacing w:before="120" w:after="240"/>
+        <w:rPr>
+          <w:rFonts w:asciiTheme="minorHAnsi" w:hAnsiTheme="minorHAnsi" w:cstheme="minorHAnsi"/>
+          <w:b/>
+          <w:color w:val="auto"/>
+          <w:sz w:val="40"/>
+        </w:rPr>
+      </w:pPr>
+      <w:bookmarkStart w:id="11" w:name="_Toc6850383"/>
+      <w:r>
+        <w:rPr>
+          <w:rFonts w:asciiTheme="minorHAnsi" w:hAnsiTheme="minorHAnsi" w:cstheme="minorHAnsi"/>
+          <w:b/>
+          <w:color w:val="auto"/>
+          <w:sz w:val="40"/>
+        </w:rPr>
+        <w:t xml:space="preserve">Chapter </w:t>
+      </w:r>
+      <w:r>
+        <w:rPr>
+          <w:rFonts w:asciiTheme="minorHAnsi" w:hAnsiTheme="minorHAnsi" w:cstheme="minorHAnsi"/>
+          <w:b/>
+          <w:color w:val="auto"/>
+          <w:sz w:val="40"/>
+        </w:rPr>
+        <w:t>4</w:t>
+      </w:r>
+      <w:r>
+        <w:rPr>
+          <w:rFonts w:asciiTheme="minorHAnsi" w:hAnsiTheme="minorHAnsi" w:cstheme="minorHAnsi"/>
+          <w:b/>
+          <w:color w:val="auto"/>
+          <w:sz w:val="40"/>
+        </w:rPr>
+        <w:t xml:space="preserve">:  </w:t>
+      </w:r>
+      <w:r>
+        <w:rPr>
+          <w:rFonts w:asciiTheme="minorHAnsi" w:hAnsiTheme="minorHAnsi" w:cstheme="minorHAnsi"/>
+          <w:b/>
+          <w:color w:val="auto"/>
+          <w:sz w:val="40"/>
+        </w:rPr>
+        <w:t>Implementation</w:t>
+      </w:r>
+      <w:bookmarkEnd w:id="11"/>
+    </w:p>
+    <w:p>
+      <w:pPr>
+        <w:rPr>
+          <w:rFonts w:cstheme="minorHAnsi"/>
+        </w:rPr>
+      </w:pPr>
+    </w:p>
+    <w:p>
+      <w:pPr>
+        <w:pStyle w:val="Heading2"/>
+        <w:rPr>
+          <w:rFonts w:asciiTheme="minorHAnsi" w:hAnsiTheme="minorHAnsi" w:cstheme="minorHAnsi"/>
+          <w:b/>
+          <w:color w:val="auto"/>
+          <w:sz w:val="36"/>
+        </w:rPr>
+      </w:pPr>
+      <w:bookmarkStart w:id="12" w:name="_Toc6850384"/>
+      <w:r>
+        <w:rPr>
+          <w:rFonts w:asciiTheme="minorHAnsi" w:hAnsiTheme="minorHAnsi" w:cstheme="minorHAnsi"/>
+          <w:b/>
+          <w:color w:val="auto"/>
+          <w:sz w:val="36"/>
+        </w:rPr>
+        <w:t>AWS</w:t>
+      </w:r>
+      <w:bookmarkEnd w:id="12"/>
+      <w:r>
+        <w:rPr>
+          <w:rFonts w:asciiTheme="minorHAnsi" w:hAnsiTheme="minorHAnsi" w:cstheme="minorHAnsi"/>
+          <w:b/>
+          <w:color w:val="auto"/>
+          <w:sz w:val="36"/>
+        </w:rPr>
+        <w:t xml:space="preserve"> </w:t>
+      </w:r>
+    </w:p>
+    <w:p>
+      <w:pPr>
+        <w:spacing w:line="360" w:lineRule="auto"/>
+        <w:jc w:val="both"/>
+        <w:rPr>
+          <w:rFonts w:cstheme="minorHAnsi"/>
+        </w:rPr>
+      </w:pPr>
+    </w:p>
+    <w:p>
+      <w:pPr>
+        <w:rPr>
+          <w:rFonts w:cstheme="minorHAnsi"/>
+        </w:rPr>
+      </w:pPr>
+    </w:p>
+    <w:p>
+      <w:pPr>
+        <w:pStyle w:val="Heading1"/>
+        <w:spacing w:before="120" w:after="240"/>
+        <w:rPr>
+          <w:rFonts w:asciiTheme="minorHAnsi" w:hAnsiTheme="minorHAnsi" w:cstheme="minorHAnsi"/>
+          <w:b/>
+          <w:color w:val="auto"/>
+          <w:sz w:val="40"/>
+        </w:rPr>
+      </w:pPr>
+      <w:bookmarkStart w:id="13" w:name="_Toc6850385"/>
+      <w:r>
+        <w:rPr>
+          <w:rFonts w:asciiTheme="minorHAnsi" w:hAnsiTheme="minorHAnsi" w:cstheme="minorHAnsi"/>
+          <w:b/>
+          <w:color w:val="auto"/>
+          <w:sz w:val="40"/>
+        </w:rPr>
+        <w:t>Bibliography</w:t>
+      </w:r>
+      <w:bookmarkEnd w:id="13"/>
+    </w:p>
+    <w:p>
+      <w:pPr>
+        <w:pStyle w:val="ListParagraph"/>
+        <w:numPr>
+          <w:ilvl w:val="0"/>
+          <w:numId w:val="2"/>
+        </w:numPr>
+        <w:spacing w:line="360" w:lineRule="auto"/>
+        <w:jc w:val="both"/>
+        <w:rPr>
+          <w:rFonts w:cstheme="minorHAnsi"/>
+        </w:rPr>
+      </w:pPr>
+      <w:r>
+        <w:rPr>
+          <w:rFonts w:cstheme="minorHAnsi"/>
+        </w:rPr>
+        <w:t xml:space="preserve">Amazon Web Services, Inc. (2019). What </w:t>
+      </w:r>
+      <w:proofErr w:type="gramStart"/>
+      <w:r>
+        <w:rPr>
+          <w:rFonts w:cstheme="minorHAnsi"/>
+        </w:rPr>
+        <w:t>is</w:t>
+      </w:r>
+      <w:proofErr w:type="gramEnd"/>
+      <w:r>
+        <w:rPr>
+          <w:rFonts w:cstheme="minorHAnsi"/>
+        </w:rPr>
+        <w:t xml:space="preserve"> AWS? - Amazon Web Services. [online] Available at: https://aws.amazon.com/what-is-aws/ [Accessed 22 Apr. 2019].</w:t>
+      </w:r>
+    </w:p>
     <w:p/>
     <w:p/>
     <w:p/>
@@ -1575,7 +2385,7 @@
     <w:p/>
     <w:p/>
     <w:sectPr>
-      <w:footerReference w:type="default" r:id="rId11"/>
+      <w:footerReference w:type="default" r:id="rId12"/>
       <w:pgSz w:w="11906" w:h="16838"/>
       <w:pgMar w:top="1440" w:right="1440" w:bottom="1440" w:left="1440" w:header="708" w:footer="708" w:gutter="0"/>
       <w:cols w:space="708"/>
@@ -1791,6 +2601,192 @@
     </w:p>
   </w:footnote>
 </w:footnotes>
+</file>
+
+<file path=word/numbering.xml><?xml version="1.0" encoding="utf-8"?>
+<w:numbering xmlns:wpc="http://schemas.microsoft.com/office/word/2010/wordprocessingCanvas" xmlns:cx="http://schemas.microsoft.com/office/drawing/2014/chartex" xmlns:cx1="http://schemas.microsoft.com/office/drawing/2015/9/8/chartex" xmlns:cx2="http://schemas.microsoft.com/office/drawing/2015/10/21/chartex" xmlns:cx3="http://schemas.microsoft.com/office/drawing/2016/5/9/chartex" xmlns:cx4="http://schemas.microsoft.com/office/drawing/2016/5/10/chartex" xmlns:cx5="http://schemas.microsoft.com/office/drawing/2016/5/11/chartex" xmlns:cx6="http://schemas.microsoft.com/office/drawing/2016/5/12/chartex" xmlns:cx7="http://schemas.microsoft.com/office/drawing/2016/5/13/chartex" xmlns:cx8="http://schemas.microsoft.com/office/drawing/2016/5/14/chartex" xmlns:mc="http://schemas.openxmlformats.org/markup-compatibility/2006" xmlns:aink="http://schemas.microsoft.com/office/drawing/2016/ink" xmlns:am3d="http://schemas.microsoft.com/office/drawing/2017/model3d" xmlns:o="urn:schemas-microsoft-com:office:office" xmlns:r="http://schemas.openxmlformats.org/officeDocument/2006/relationships" xmlns:m="http://schemas.openxmlformats.org/officeDocument/2006/math" xmlns:v="urn:schemas-microsoft-com:vml" xmlns:wp14="http://schemas.microsoft.com/office/word/2010/wordprocessingDrawing" xmlns:wp="http://schemas.openxmlformats.org/drawingml/2006/wordprocessingDrawing" xmlns:w10="urn:schemas-microsoft-com:office:word" xmlns:w="http://schemas.openxmlformats.org/wordprocessingml/2006/main" xmlns:w14="http://schemas.microsoft.com/office/word/2010/wordml" xmlns:w15="http://schemas.microsoft.com/office/word/2012/wordml" xmlns:w16cid="http://schemas.microsoft.com/office/word/2016/wordml/cid" xmlns:w16se="http://schemas.microsoft.com/office/word/2015/wordml/symex" xmlns:wpg="http://schemas.microsoft.com/office/word/2010/wordprocessingGroup" xmlns:wpi="http://schemas.microsoft.com/office/word/2010/wordprocessingInk" xmlns:wne="http://schemas.microsoft.com/office/word/2006/wordml" xmlns:wps="http://schemas.microsoft.com/office/word/2010/wordprocessingShape" mc:Ignorable="w14 w15 w16se w16cid wp14">
+  <w:abstractNum w:abstractNumId="0" w15:restartNumberingAfterBreak="0">
+    <w:nsid w:val="40C32850"/>
+    <w:multiLevelType w:val="hybridMultilevel"/>
+    <w:tmpl w:val="59C69994"/>
+    <w:lvl w:ilvl="0" w:tplc="1809000F">
+      <w:start w:val="1"/>
+      <w:numFmt w:val="decimal"/>
+      <w:lvlText w:val="%1."/>
+      <w:lvlJc w:val="left"/>
+      <w:pPr>
+        <w:ind w:left="720" w:hanging="360"/>
+      </w:pPr>
+    </w:lvl>
+    <w:lvl w:ilvl="1" w:tplc="18090019" w:tentative="1">
+      <w:start w:val="1"/>
+      <w:numFmt w:val="lowerLetter"/>
+      <w:lvlText w:val="%2."/>
+      <w:lvlJc w:val="left"/>
+      <w:pPr>
+        <w:ind w:left="1440" w:hanging="360"/>
+      </w:pPr>
+    </w:lvl>
+    <w:lvl w:ilvl="2" w:tplc="1809001B" w:tentative="1">
+      <w:start w:val="1"/>
+      <w:numFmt w:val="lowerRoman"/>
+      <w:lvlText w:val="%3."/>
+      <w:lvlJc w:val="right"/>
+      <w:pPr>
+        <w:ind w:left="2160" w:hanging="180"/>
+      </w:pPr>
+    </w:lvl>
+    <w:lvl w:ilvl="3" w:tplc="1809000F" w:tentative="1">
+      <w:start w:val="1"/>
+      <w:numFmt w:val="decimal"/>
+      <w:lvlText w:val="%4."/>
+      <w:lvlJc w:val="left"/>
+      <w:pPr>
+        <w:ind w:left="2880" w:hanging="360"/>
+      </w:pPr>
+    </w:lvl>
+    <w:lvl w:ilvl="4" w:tplc="18090019" w:tentative="1">
+      <w:start w:val="1"/>
+      <w:numFmt w:val="lowerLetter"/>
+      <w:lvlText w:val="%5."/>
+      <w:lvlJc w:val="left"/>
+      <w:pPr>
+        <w:ind w:left="3600" w:hanging="360"/>
+      </w:pPr>
+    </w:lvl>
+    <w:lvl w:ilvl="5" w:tplc="1809001B" w:tentative="1">
+      <w:start w:val="1"/>
+      <w:numFmt w:val="lowerRoman"/>
+      <w:lvlText w:val="%6."/>
+      <w:lvlJc w:val="right"/>
+      <w:pPr>
+        <w:ind w:left="4320" w:hanging="180"/>
+      </w:pPr>
+    </w:lvl>
+    <w:lvl w:ilvl="6" w:tplc="1809000F" w:tentative="1">
+      <w:start w:val="1"/>
+      <w:numFmt w:val="decimal"/>
+      <w:lvlText w:val="%7."/>
+      <w:lvlJc w:val="left"/>
+      <w:pPr>
+        <w:ind w:left="5040" w:hanging="360"/>
+      </w:pPr>
+    </w:lvl>
+    <w:lvl w:ilvl="7" w:tplc="18090019" w:tentative="1">
+      <w:start w:val="1"/>
+      <w:numFmt w:val="lowerLetter"/>
+      <w:lvlText w:val="%8."/>
+      <w:lvlJc w:val="left"/>
+      <w:pPr>
+        <w:ind w:left="5760" w:hanging="360"/>
+      </w:pPr>
+    </w:lvl>
+    <w:lvl w:ilvl="8" w:tplc="1809001B" w:tentative="1">
+      <w:start w:val="1"/>
+      <w:numFmt w:val="lowerRoman"/>
+      <w:lvlText w:val="%9."/>
+      <w:lvlJc w:val="right"/>
+      <w:pPr>
+        <w:ind w:left="6480" w:hanging="180"/>
+      </w:pPr>
+    </w:lvl>
+  </w:abstractNum>
+  <w:abstractNum w:abstractNumId="1" w15:restartNumberingAfterBreak="0">
+    <w:nsid w:val="7D0F020F"/>
+    <w:multiLevelType w:val="hybridMultilevel"/>
+    <w:tmpl w:val="3490E14C"/>
+    <w:lvl w:ilvl="0" w:tplc="6D32ACF0">
+      <w:start w:val="1"/>
+      <w:numFmt w:val="decimal"/>
+      <w:lvlText w:val="[%1]"/>
+      <w:lvlJc w:val="left"/>
+      <w:pPr>
+        <w:ind w:left="720" w:hanging="360"/>
+      </w:pPr>
+      <w:rPr>
+        <w:rFonts w:hint="default"/>
+      </w:rPr>
+    </w:lvl>
+    <w:lvl w:ilvl="1" w:tplc="18090019" w:tentative="1">
+      <w:start w:val="1"/>
+      <w:numFmt w:val="lowerLetter"/>
+      <w:lvlText w:val="%2."/>
+      <w:lvlJc w:val="left"/>
+      <w:pPr>
+        <w:ind w:left="1440" w:hanging="360"/>
+      </w:pPr>
+    </w:lvl>
+    <w:lvl w:ilvl="2" w:tplc="1809001B" w:tentative="1">
+      <w:start w:val="1"/>
+      <w:numFmt w:val="lowerRoman"/>
+      <w:lvlText w:val="%3."/>
+      <w:lvlJc w:val="right"/>
+      <w:pPr>
+        <w:ind w:left="2160" w:hanging="180"/>
+      </w:pPr>
+    </w:lvl>
+    <w:lvl w:ilvl="3" w:tplc="1809000F" w:tentative="1">
+      <w:start w:val="1"/>
+      <w:numFmt w:val="decimal"/>
+      <w:lvlText w:val="%4."/>
+      <w:lvlJc w:val="left"/>
+      <w:pPr>
+        <w:ind w:left="2880" w:hanging="360"/>
+      </w:pPr>
+    </w:lvl>
+    <w:lvl w:ilvl="4" w:tplc="18090019" w:tentative="1">
+      <w:start w:val="1"/>
+      <w:numFmt w:val="lowerLetter"/>
+      <w:lvlText w:val="%5."/>
+      <w:lvlJc w:val="left"/>
+      <w:pPr>
+        <w:ind w:left="3600" w:hanging="360"/>
+      </w:pPr>
+    </w:lvl>
+    <w:lvl w:ilvl="5" w:tplc="1809001B" w:tentative="1">
+      <w:start w:val="1"/>
+      <w:numFmt w:val="lowerRoman"/>
+      <w:lvlText w:val="%6."/>
+      <w:lvlJc w:val="right"/>
+      <w:pPr>
+        <w:ind w:left="4320" w:hanging="180"/>
+      </w:pPr>
+    </w:lvl>
+    <w:lvl w:ilvl="6" w:tplc="1809000F" w:tentative="1">
+      <w:start w:val="1"/>
+      <w:numFmt w:val="decimal"/>
+      <w:lvlText w:val="%7."/>
+      <w:lvlJc w:val="left"/>
+      <w:pPr>
+        <w:ind w:left="5040" w:hanging="360"/>
+      </w:pPr>
+    </w:lvl>
+    <w:lvl w:ilvl="7" w:tplc="18090019" w:tentative="1">
+      <w:start w:val="1"/>
+      <w:numFmt w:val="lowerLetter"/>
+      <w:lvlText w:val="%8."/>
+      <w:lvlJc w:val="left"/>
+      <w:pPr>
+        <w:ind w:left="5760" w:hanging="360"/>
+      </w:pPr>
+    </w:lvl>
+    <w:lvl w:ilvl="8" w:tplc="1809001B" w:tentative="1">
+      <w:start w:val="1"/>
+      <w:numFmt w:val="lowerRoman"/>
+      <w:lvlText w:val="%9."/>
+      <w:lvlJc w:val="right"/>
+      <w:pPr>
+        <w:ind w:left="6480" w:hanging="180"/>
+      </w:pPr>
+    </w:lvl>
+  </w:abstractNum>
+  <w:num w:numId="1">
+    <w:abstractNumId w:val="0"/>
+  </w:num>
+  <w:num w:numId="2">
+    <w:abstractNumId w:val="1"/>
+  </w:num>
+</w:numbering>
 </file>
 
 <file path=word/styles.xml><?xml version="1.0" encoding="utf-8"?>
@@ -2212,6 +3208,28 @@
       <w:szCs w:val="32"/>
     </w:rPr>
   </w:style>
+  <w:style w:type="paragraph" w:styleId="Heading2">
+    <w:name w:val="heading 2"/>
+    <w:basedOn w:val="Normal"/>
+    <w:next w:val="Normal"/>
+    <w:link w:val="Heading2Char"/>
+    <w:uiPriority w:val="9"/>
+    <w:unhideWhenUsed/>
+    <w:qFormat/>
+    <w:rsid w:val="007E4EB4"/>
+    <w:pPr>
+      <w:keepNext/>
+      <w:keepLines/>
+      <w:spacing w:before="40" w:after="0"/>
+      <w:outlineLvl w:val="1"/>
+    </w:pPr>
+    <w:rPr>
+      <w:rFonts w:asciiTheme="majorHAnsi" w:eastAsiaTheme="majorEastAsia" w:hAnsiTheme="majorHAnsi" w:cstheme="majorBidi"/>
+      <w:color w:val="2F5496" w:themeColor="accent1" w:themeShade="BF"/>
+      <w:sz w:val="26"/>
+      <w:szCs w:val="26"/>
+    </w:rPr>
+  </w:style>
   <w:style w:type="character" w:default="1" w:styleId="DefaultParagraphFont">
     <w:name w:val="Default Paragraph Font"/>
     <w:uiPriority w:val="1"/>
@@ -2333,6 +3351,43 @@
     <w:link w:val="Footer"/>
     <w:uiPriority w:val="99"/>
     <w:rsid w:val="0025548F"/>
+  </w:style>
+  <w:style w:type="character" w:customStyle="1" w:styleId="Heading2Char">
+    <w:name w:val="Heading 2 Char"/>
+    <w:basedOn w:val="DefaultParagraphFont"/>
+    <w:link w:val="Heading2"/>
+    <w:uiPriority w:val="9"/>
+    <w:rsid w:val="007E4EB4"/>
+    <w:rPr>
+      <w:rFonts w:asciiTheme="majorHAnsi" w:eastAsiaTheme="majorEastAsia" w:hAnsiTheme="majorHAnsi" w:cstheme="majorBidi"/>
+      <w:color w:val="2F5496" w:themeColor="accent1" w:themeShade="BF"/>
+      <w:sz w:val="26"/>
+      <w:szCs w:val="26"/>
+    </w:rPr>
+  </w:style>
+  <w:style w:type="paragraph" w:styleId="TOC2">
+    <w:name w:val="toc 2"/>
+    <w:basedOn w:val="Normal"/>
+    <w:next w:val="Normal"/>
+    <w:autoRedefine/>
+    <w:uiPriority w:val="39"/>
+    <w:unhideWhenUsed/>
+    <w:rsid w:val="003F2783"/>
+    <w:pPr>
+      <w:spacing w:after="100"/>
+      <w:ind w:left="220"/>
+    </w:pPr>
+  </w:style>
+  <w:style w:type="paragraph" w:styleId="ListParagraph">
+    <w:name w:val="List Paragraph"/>
+    <w:basedOn w:val="Normal"/>
+    <w:uiPriority w:val="34"/>
+    <w:qFormat/>
+    <w:rsid w:val="00B777E5"/>
+    <w:pPr>
+      <w:ind w:left="720"/>
+      <w:contextualSpacing/>
+    </w:pPr>
   </w:style>
 </w:styles>
 </file>
@@ -2637,7 +3692,7 @@
 </file>
 
 <file path=customXml/itemProps1.xml><?xml version="1.0" encoding="utf-8"?>
-<ds:datastoreItem xmlns:ds="http://schemas.openxmlformats.org/officeDocument/2006/customXml" ds:itemID="{C21E0A3E-EA8D-4E2A-8417-14DF4A0F3C83}">
+<ds:datastoreItem xmlns:ds="http://schemas.openxmlformats.org/officeDocument/2006/customXml" ds:itemID="{4E73A3F7-6FC0-4638-8689-3B9766CFB704}">
   <ds:schemaRefs>
     <ds:schemaRef ds:uri="http://schemas.openxmlformats.org/officeDocument/2006/bibliography"/>
   </ds:schemaRefs>

</xml_diff>